<commit_message>
Iterator Actor framework completed.
</commit_message>
<xml_diff>
--- a/Documentation/Iterator Actor Documentation.docx
+++ b/Documentation/Iterator Actor Documentation.docx
@@ -174,7 +174,7 @@
                 <w:noProof/>
                 <w:lang w:val="fr-CH"/>
               </w:rPr>
-              <w:t>24.01.2018</w:t>
+              <w:t>29.01.2018</w:t>
             </w:r>
             <w:r>
               <w:fldChar w:fldCharType="end"/>
@@ -284,7 +284,7 @@
           <w:r>
             <w:fldChar w:fldCharType="separate"/>
           </w:r>
-          <w:hyperlink w:anchor="_Toc504576381" w:history="1">
+          <w:hyperlink w:anchor="_Toc505009283" w:history="1">
             <w:r>
               <w:rPr>
                 <w:rStyle w:val="Hyperlink"/>
@@ -312,7 +312,7 @@
                 <w:noProof/>
                 <w:webHidden/>
               </w:rPr>
-              <w:instrText xml:space="preserve"> PAGEREF _Toc504576381 \h </w:instrText>
+              <w:instrText xml:space="preserve"> PAGEREF _Toc505009283 \h </w:instrText>
             </w:r>
             <w:r>
               <w:rPr>
@@ -355,14 +355,14 @@
               <w:lang w:val="en-GB" w:eastAsia="en-GB"/>
             </w:rPr>
           </w:pPr>
-          <w:hyperlink w:anchor="_Toc504576382" w:history="1">
+          <w:hyperlink w:anchor="_Toc505009284" w:history="1">
             <w:r>
               <w:rPr>
                 <w:rStyle w:val="Hyperlink"/>
                 <w:noProof/>
                 <w:lang w:val="en-GB"/>
               </w:rPr>
-              <w:t>Methods</w:t>
+              <w:t>API Methods</w:t>
             </w:r>
             <w:r>
               <w:rPr>
@@ -383,7 +383,7 @@
                 <w:noProof/>
                 <w:webHidden/>
               </w:rPr>
-              <w:instrText xml:space="preserve"> PAGEREF _Toc504576382 \h </w:instrText>
+              <w:instrText xml:space="preserve"> PAGEREF _Toc505009284 \h </w:instrText>
             </w:r>
             <w:r>
               <w:rPr>
@@ -426,7 +426,7 @@
               <w:lang w:val="en-GB" w:eastAsia="en-GB"/>
             </w:rPr>
           </w:pPr>
-          <w:hyperlink w:anchor="_Toc504576383" w:history="1">
+          <w:hyperlink w:anchor="_Toc505009285" w:history="1">
             <w:r>
               <w:rPr>
                 <w:rStyle w:val="Hyperlink"/>
@@ -454,7 +454,7 @@
                 <w:noProof/>
                 <w:webHidden/>
               </w:rPr>
-              <w:instrText xml:space="preserve"> PAGEREF _Toc504576383 \h </w:instrText>
+              <w:instrText xml:space="preserve"> PAGEREF _Toc505009285 \h </w:instrText>
             </w:r>
             <w:r>
               <w:rPr>
@@ -497,7 +497,7 @@
               <w:lang w:val="en-GB" w:eastAsia="en-GB"/>
             </w:rPr>
           </w:pPr>
-          <w:hyperlink w:anchor="_Toc504576384" w:history="1">
+          <w:hyperlink w:anchor="_Toc505009286" w:history="1">
             <w:r>
               <w:rPr>
                 <w:rStyle w:val="Hyperlink"/>
@@ -525,7 +525,78 @@
                 <w:noProof/>
                 <w:webHidden/>
               </w:rPr>
-              <w:instrText xml:space="preserve"> PAGEREF _Toc504576384 \h </w:instrText>
+              <w:instrText xml:space="preserve"> PAGEREF _Toc505009286 \h </w:instrText>
+            </w:r>
+            <w:r>
+              <w:rPr>
+                <w:noProof/>
+                <w:webHidden/>
+              </w:rPr>
+            </w:r>
+            <w:r>
+              <w:rPr>
+                <w:noProof/>
+                <w:webHidden/>
+              </w:rPr>
+              <w:fldChar w:fldCharType="separate"/>
+            </w:r>
+            <w:r>
+              <w:rPr>
+                <w:noProof/>
+                <w:webHidden/>
+              </w:rPr>
+              <w:t>3</w:t>
+            </w:r>
+            <w:r>
+              <w:rPr>
+                <w:noProof/>
+                <w:webHidden/>
+              </w:rPr>
+              <w:fldChar w:fldCharType="end"/>
+            </w:r>
+          </w:hyperlink>
+        </w:p>
+        <w:p>
+          <w:pPr>
+            <w:pStyle w:val="TOC1"/>
+            <w:tabs>
+              <w:tab w:val="right" w:leader="dot" w:pos="9350"/>
+            </w:tabs>
+            <w:rPr>
+              <w:rFonts w:asciiTheme="minorHAnsi" w:eastAsiaTheme="minorEastAsia" w:hAnsiTheme="minorHAnsi"/>
+              <w:noProof/>
+              <w:lang w:val="en-GB" w:eastAsia="en-GB"/>
+            </w:rPr>
+          </w:pPr>
+          <w:hyperlink w:anchor="_Toc505009287" w:history="1">
+            <w:r>
+              <w:rPr>
+                <w:rStyle w:val="Hyperlink"/>
+                <w:noProof/>
+                <w:lang w:val="en-GB"/>
+              </w:rPr>
+              <w:t>Other methods</w:t>
+            </w:r>
+            <w:r>
+              <w:rPr>
+                <w:noProof/>
+                <w:webHidden/>
+              </w:rPr>
+              <w:tab/>
+            </w:r>
+            <w:r>
+              <w:rPr>
+                <w:noProof/>
+                <w:webHidden/>
+              </w:rPr>
+              <w:fldChar w:fldCharType="begin"/>
+            </w:r>
+            <w:r>
+              <w:rPr>
+                <w:noProof/>
+                <w:webHidden/>
+              </w:rPr>
+              <w:instrText xml:space="preserve"> PAGEREF _Toc505009287 \h </w:instrText>
             </w:r>
             <w:r>
               <w:rPr>
@@ -568,14 +639,14 @@
               <w:lang w:val="en-GB" w:eastAsia="en-GB"/>
             </w:rPr>
           </w:pPr>
-          <w:hyperlink w:anchor="_Toc504576385" w:history="1">
+          <w:hyperlink w:anchor="_Toc505009288" w:history="1">
             <w:r>
               <w:rPr>
                 <w:rStyle w:val="Hyperlink"/>
                 <w:noProof/>
                 <w:lang w:val="en-GB"/>
               </w:rPr>
-              <w:t>Prepare</w:t>
+              <w:t>Check Settings</w:t>
             </w:r>
             <w:r>
               <w:rPr>
@@ -596,7 +667,7 @@
                 <w:noProof/>
                 <w:webHidden/>
               </w:rPr>
-              <w:instrText xml:space="preserve"> PAGEREF _Toc504576385 \h </w:instrText>
+              <w:instrText xml:space="preserve"> PAGEREF _Toc505009288 \h </w:instrText>
             </w:r>
             <w:r>
               <w:rPr>
@@ -639,14 +710,14 @@
               <w:lang w:val="en-GB" w:eastAsia="en-GB"/>
             </w:rPr>
           </w:pPr>
-          <w:hyperlink w:anchor="_Toc504576386" w:history="1">
+          <w:hyperlink w:anchor="_Toc505009289" w:history="1">
             <w:r>
               <w:rPr>
                 <w:rStyle w:val="Hyperlink"/>
                 <w:noProof/>
                 <w:lang w:val="en-GB"/>
               </w:rPr>
-              <w:t>Iterate</w:t>
+              <w:t>Prepare</w:t>
             </w:r>
             <w:r>
               <w:rPr>
@@ -667,7 +738,7 @@
                 <w:noProof/>
                 <w:webHidden/>
               </w:rPr>
-              <w:instrText xml:space="preserve"> PAGEREF _Toc504576386 \h </w:instrText>
+              <w:instrText xml:space="preserve"> PAGEREF _Toc505009289 \h </w:instrText>
             </w:r>
             <w:r>
               <w:rPr>
@@ -687,7 +758,7 @@
                 <w:noProof/>
                 <w:webHidden/>
               </w:rPr>
-              <w:t>3</w:t>
+              <w:t>4</w:t>
             </w:r>
             <w:r>
               <w:rPr>
@@ -710,13 +781,84 @@
               <w:lang w:val="en-GB" w:eastAsia="en-GB"/>
             </w:rPr>
           </w:pPr>
-          <w:hyperlink w:anchor="_Toc504576387" w:history="1">
+          <w:hyperlink w:anchor="_Toc505009290" w:history="1">
             <w:r>
               <w:rPr>
                 <w:rStyle w:val="Hyperlink"/>
                 <w:noProof/>
                 <w:lang w:val="en-GB"/>
               </w:rPr>
+              <w:t>Iterate</w:t>
+            </w:r>
+            <w:r>
+              <w:rPr>
+                <w:noProof/>
+                <w:webHidden/>
+              </w:rPr>
+              <w:tab/>
+            </w:r>
+            <w:r>
+              <w:rPr>
+                <w:noProof/>
+                <w:webHidden/>
+              </w:rPr>
+              <w:fldChar w:fldCharType="begin"/>
+            </w:r>
+            <w:r>
+              <w:rPr>
+                <w:noProof/>
+                <w:webHidden/>
+              </w:rPr>
+              <w:instrText xml:space="preserve"> PAGEREF _Toc505009290 \h </w:instrText>
+            </w:r>
+            <w:r>
+              <w:rPr>
+                <w:noProof/>
+                <w:webHidden/>
+              </w:rPr>
+            </w:r>
+            <w:r>
+              <w:rPr>
+                <w:noProof/>
+                <w:webHidden/>
+              </w:rPr>
+              <w:fldChar w:fldCharType="separate"/>
+            </w:r>
+            <w:r>
+              <w:rPr>
+                <w:noProof/>
+                <w:webHidden/>
+              </w:rPr>
+              <w:t>4</w:t>
+            </w:r>
+            <w:r>
+              <w:rPr>
+                <w:noProof/>
+                <w:webHidden/>
+              </w:rPr>
+              <w:fldChar w:fldCharType="end"/>
+            </w:r>
+          </w:hyperlink>
+        </w:p>
+        <w:p>
+          <w:pPr>
+            <w:pStyle w:val="TOC2"/>
+            <w:tabs>
+              <w:tab w:val="right" w:leader="dot" w:pos="9350"/>
+            </w:tabs>
+            <w:rPr>
+              <w:rFonts w:asciiTheme="minorHAnsi" w:eastAsiaTheme="minorEastAsia" w:hAnsiTheme="minorHAnsi"/>
+              <w:noProof/>
+              <w:lang w:val="en-GB" w:eastAsia="en-GB"/>
+            </w:rPr>
+          </w:pPr>
+          <w:hyperlink w:anchor="_Toc505009291" w:history="1">
+            <w:r>
+              <w:rPr>
+                <w:rStyle w:val="Hyperlink"/>
+                <w:noProof/>
+                <w:lang w:val="en-GB"/>
+              </w:rPr>
               <w:t>Conclude</w:t>
             </w:r>
             <w:r>
@@ -738,7 +880,7 @@
                 <w:noProof/>
                 <w:webHidden/>
               </w:rPr>
-              <w:instrText xml:space="preserve"> PAGEREF _Toc504576387 \h </w:instrText>
+              <w:instrText xml:space="preserve"> PAGEREF _Toc505009291 \h </w:instrText>
             </w:r>
             <w:r>
               <w:rPr>
@@ -758,7 +900,7 @@
                 <w:noProof/>
                 <w:webHidden/>
               </w:rPr>
-              <w:t>3</w:t>
+              <w:t>4</w:t>
             </w:r>
             <w:r>
               <w:rPr>
@@ -781,14 +923,14 @@
               <w:lang w:val="en-GB" w:eastAsia="en-GB"/>
             </w:rPr>
           </w:pPr>
-          <w:hyperlink w:anchor="_Toc504576388" w:history="1">
+          <w:hyperlink w:anchor="_Toc505009292" w:history="1">
             <w:r>
               <w:rPr>
                 <w:rStyle w:val="Hyperlink"/>
                 <w:noProof/>
                 <w:lang w:val="en-GB"/>
               </w:rPr>
-              <w:t>Interaction with the framework</w:t>
+              <w:t>Error codes</w:t>
             </w:r>
             <w:r>
               <w:rPr>
@@ -809,220 +951,7 @@
                 <w:noProof/>
                 <w:webHidden/>
               </w:rPr>
-              <w:instrText xml:space="preserve"> PAGEREF _Toc504576388 \h </w:instrText>
-            </w:r>
-            <w:r>
-              <w:rPr>
-                <w:noProof/>
-                <w:webHidden/>
-              </w:rPr>
-            </w:r>
-            <w:r>
-              <w:rPr>
-                <w:noProof/>
-                <w:webHidden/>
-              </w:rPr>
-              <w:fldChar w:fldCharType="separate"/>
-            </w:r>
-            <w:r>
-              <w:rPr>
-                <w:noProof/>
-                <w:webHidden/>
-              </w:rPr>
-              <w:t>4</w:t>
-            </w:r>
-            <w:r>
-              <w:rPr>
-                <w:noProof/>
-                <w:webHidden/>
-              </w:rPr>
-              <w:fldChar w:fldCharType="end"/>
-            </w:r>
-          </w:hyperlink>
-        </w:p>
-        <w:p>
-          <w:pPr>
-            <w:pStyle w:val="TOC2"/>
-            <w:tabs>
-              <w:tab w:val="right" w:leader="dot" w:pos="9350"/>
-            </w:tabs>
-            <w:rPr>
-              <w:rFonts w:asciiTheme="minorHAnsi" w:eastAsiaTheme="minorEastAsia" w:hAnsiTheme="minorHAnsi"/>
-              <w:noProof/>
-              <w:lang w:val="en-GB" w:eastAsia="en-GB"/>
-            </w:rPr>
-          </w:pPr>
-          <w:hyperlink w:anchor="_Toc504576389" w:history="1">
-            <w:r>
-              <w:rPr>
-                <w:rStyle w:val="Hyperlink"/>
-                <w:noProof/>
-                <w:lang w:val="fr-CH"/>
-              </w:rPr>
-              <w:t>Configure message</w:t>
-            </w:r>
-            <w:r>
-              <w:rPr>
-                <w:noProof/>
-                <w:webHidden/>
-              </w:rPr>
-              <w:tab/>
-            </w:r>
-            <w:r>
-              <w:rPr>
-                <w:noProof/>
-                <w:webHidden/>
-              </w:rPr>
-              <w:fldChar w:fldCharType="begin"/>
-            </w:r>
-            <w:r>
-              <w:rPr>
-                <w:noProof/>
-                <w:webHidden/>
-              </w:rPr>
-              <w:instrText xml:space="preserve"> PAGEREF _Toc504576389 \h </w:instrText>
-            </w:r>
-            <w:r>
-              <w:rPr>
-                <w:noProof/>
-                <w:webHidden/>
-              </w:rPr>
-            </w:r>
-            <w:r>
-              <w:rPr>
-                <w:noProof/>
-                <w:webHidden/>
-              </w:rPr>
-              <w:fldChar w:fldCharType="separate"/>
-            </w:r>
-            <w:r>
-              <w:rPr>
-                <w:noProof/>
-                <w:webHidden/>
-              </w:rPr>
-              <w:t>4</w:t>
-            </w:r>
-            <w:r>
-              <w:rPr>
-                <w:noProof/>
-                <w:webHidden/>
-              </w:rPr>
-              <w:fldChar w:fldCharType="end"/>
-            </w:r>
-          </w:hyperlink>
-        </w:p>
-        <w:p>
-          <w:pPr>
-            <w:pStyle w:val="TOC2"/>
-            <w:tabs>
-              <w:tab w:val="right" w:leader="dot" w:pos="9350"/>
-            </w:tabs>
-            <w:rPr>
-              <w:rFonts w:asciiTheme="minorHAnsi" w:eastAsiaTheme="minorEastAsia" w:hAnsiTheme="minorHAnsi"/>
-              <w:noProof/>
-              <w:lang w:val="en-GB" w:eastAsia="en-GB"/>
-            </w:rPr>
-          </w:pPr>
-          <w:hyperlink w:anchor="_Toc504576390" w:history="1">
-            <w:r>
-              <w:rPr>
-                <w:rStyle w:val="Hyperlink"/>
-                <w:noProof/>
-                <w:lang w:val="en-GB"/>
-              </w:rPr>
-              <w:t>Message for the Client Prepare method</w:t>
-            </w:r>
-            <w:r>
-              <w:rPr>
-                <w:noProof/>
-                <w:webHidden/>
-              </w:rPr>
-              <w:tab/>
-            </w:r>
-            <w:r>
-              <w:rPr>
-                <w:noProof/>
-                <w:webHidden/>
-              </w:rPr>
-              <w:fldChar w:fldCharType="begin"/>
-            </w:r>
-            <w:r>
-              <w:rPr>
-                <w:noProof/>
-                <w:webHidden/>
-              </w:rPr>
-              <w:instrText xml:space="preserve"> PAGEREF _Toc504576390 \h </w:instrText>
-            </w:r>
-            <w:r>
-              <w:rPr>
-                <w:noProof/>
-                <w:webHidden/>
-              </w:rPr>
-            </w:r>
-            <w:r>
-              <w:rPr>
-                <w:noProof/>
-                <w:webHidden/>
-              </w:rPr>
-              <w:fldChar w:fldCharType="separate"/>
-            </w:r>
-            <w:r>
-              <w:rPr>
-                <w:noProof/>
-                <w:webHidden/>
-              </w:rPr>
-              <w:t>4</w:t>
-            </w:r>
-            <w:r>
-              <w:rPr>
-                <w:noProof/>
-                <w:webHidden/>
-              </w:rPr>
-              <w:fldChar w:fldCharType="end"/>
-            </w:r>
-          </w:hyperlink>
-        </w:p>
-        <w:p>
-          <w:pPr>
-            <w:pStyle w:val="TOC1"/>
-            <w:tabs>
-              <w:tab w:val="right" w:leader="dot" w:pos="9350"/>
-            </w:tabs>
-            <w:rPr>
-              <w:rFonts w:asciiTheme="minorHAnsi" w:eastAsiaTheme="minorEastAsia" w:hAnsiTheme="minorHAnsi"/>
-              <w:noProof/>
-              <w:lang w:val="en-GB" w:eastAsia="en-GB"/>
-            </w:rPr>
-          </w:pPr>
-          <w:hyperlink w:anchor="_Toc504576391" w:history="1">
-            <w:r>
-              <w:rPr>
-                <w:rStyle w:val="Hyperlink"/>
-                <w:noProof/>
-                <w:lang w:val="en-GB"/>
-              </w:rPr>
-              <w:t>Error codes</w:t>
-            </w:r>
-            <w:r>
-              <w:rPr>
-                <w:noProof/>
-                <w:webHidden/>
-              </w:rPr>
-              <w:tab/>
-            </w:r>
-            <w:r>
-              <w:rPr>
-                <w:noProof/>
-                <w:webHidden/>
-              </w:rPr>
-              <w:fldChar w:fldCharType="begin"/>
-            </w:r>
-            <w:r>
-              <w:rPr>
-                <w:noProof/>
-                <w:webHidden/>
-              </w:rPr>
-              <w:instrText xml:space="preserve"> PAGEREF _Toc504576391 \h </w:instrText>
+              <w:instrText xml:space="preserve"> PAGEREF _Toc505009292 \h </w:instrText>
             </w:r>
             <w:r>
               <w:rPr>
@@ -1073,7 +1002,7 @@
           <w:lang w:val="en-GB"/>
         </w:rPr>
       </w:pPr>
-      <w:bookmarkStart w:id="0" w:name="_Toc504576381"/>
+      <w:bookmarkStart w:id="0" w:name="_Toc505009283"/>
       <w:r>
         <w:rPr>
           <w:lang w:val="en-GB"/>
@@ -1147,6 +1076,7 @@
       </w:pPr>
       <w:r>
         <w:rPr>
+          <w:noProof/>
           <w:lang w:val="en-GB"/>
         </w:rPr>
         <w:drawing>
@@ -1224,6 +1154,7 @@
       </w:pPr>
       <w:r>
         <w:rPr>
+          <w:noProof/>
           <w:lang w:val="en-GB"/>
         </w:rPr>
         <w:drawing>
@@ -1273,119 +1204,19 @@
     </w:p>
     <w:p>
       <w:pPr>
-        <w:rPr>
-          <w:lang w:val="en-GB"/>
-        </w:rPr>
-      </w:pPr>
+        <w:pStyle w:val="Heading1"/>
+        <w:rPr>
+          <w:lang w:val="en-GB"/>
+        </w:rPr>
+      </w:pPr>
+      <w:bookmarkStart w:id="1" w:name="_Toc505009284"/>
       <w:r>
         <w:rPr>
           <w:lang w:val="en-GB"/>
         </w:rPr>
         <w:lastRenderedPageBreak/>
-        <w:t>The Iterator Actor is a state machine with four available states:</w:t>
-      </w:r>
-    </w:p>
-    <w:p>
-      <w:pPr>
-        <w:rPr>
-          <w:lang w:val="en-GB"/>
-        </w:rPr>
-      </w:pPr>
-      <w:r>
-        <w:rPr>
-          <w:b/>
-          <w:lang w:val="en-GB"/>
-        </w:rPr>
-        <w:t>Idle:</w:t>
-      </w:r>
-      <w:r>
-        <w:rPr>
-          <w:lang w:val="en-GB"/>
-        </w:rPr>
-        <w:t xml:space="preserve"> actor does not do anything.</w:t>
-      </w:r>
-    </w:p>
-    <w:p>
-      <w:pPr>
-        <w:rPr>
-          <w:lang w:val="en-GB"/>
-        </w:rPr>
-      </w:pPr>
-      <w:r>
-        <w:rPr>
-          <w:b/>
-          <w:lang w:val="en-GB"/>
-        </w:rPr>
-        <w:t>Preparation:</w:t>
-      </w:r>
-      <w:r>
-        <w:rPr>
-          <w:lang w:val="en-GB"/>
-        </w:rPr>
-        <w:t xml:space="preserve"> actor sends one Preparation message and waits for response. Depending on the response, it moves to another state.</w:t>
-      </w:r>
-    </w:p>
-    <w:p>
-      <w:pPr>
-        <w:rPr>
-          <w:lang w:val="en-GB"/>
-        </w:rPr>
-      </w:pPr>
-      <w:r>
-        <w:rPr>
-          <w:b/>
-          <w:lang w:val="en-GB"/>
-        </w:rPr>
-        <w:t>Iterating:</w:t>
-      </w:r>
-      <w:r>
-        <w:rPr>
-          <w:lang w:val="en-GB"/>
-        </w:rPr>
-        <w:t xml:space="preserve"> actor sends Iterate messages with a given delay between them. </w:t>
-      </w:r>
-      <w:r>
-        <w:rPr>
-          <w:lang w:val="en-GB"/>
-        </w:rPr>
-        <w:t>It moves to the Conclusion state either after a given number of iterations, or after the Client call.</w:t>
-      </w:r>
-    </w:p>
-    <w:p>
-      <w:pPr>
-        <w:rPr>
-          <w:lang w:val="en-GB"/>
-        </w:rPr>
-      </w:pPr>
-      <w:r>
-        <w:rPr>
-          <w:b/>
-          <w:lang w:val="en-GB"/>
-        </w:rPr>
-        <w:t>Conclusion:</w:t>
-      </w:r>
-      <w:r>
-        <w:rPr>
-          <w:lang w:val="en-GB"/>
-        </w:rPr>
-        <w:t xml:space="preserve"> actor sends one Conclusion message and moves to Idle state.</w:t>
-      </w:r>
-    </w:p>
-    <w:p>
-      <w:pPr>
-        <w:rPr>
-          <w:lang w:val="en-GB"/>
-        </w:rPr>
-      </w:pPr>
-    </w:p>
-    <w:p>
-      <w:pPr>
-        <w:pStyle w:val="Heading1"/>
-        <w:rPr>
-          <w:lang w:val="en-GB"/>
-        </w:rPr>
-      </w:pPr>
-      <w:bookmarkStart w:id="1" w:name="_Toc504576382"/>
+        <w:t xml:space="preserve">API </w:t>
+      </w:r>
       <w:r>
         <w:rPr>
           <w:lang w:val="en-GB"/>
@@ -1404,25 +1235,49 @@
         <w:rPr>
           <w:lang w:val="en-GB"/>
         </w:rPr>
-        <w:t xml:space="preserve">All </w:t>
-      </w:r>
-      <w:r>
-        <w:rPr>
-          <w:lang w:val="en-GB"/>
-        </w:rPr>
-        <w:t xml:space="preserve">the </w:t>
-      </w:r>
-      <w:r>
-        <w:rPr>
-          <w:lang w:val="en-GB"/>
-        </w:rPr>
-        <w:t xml:space="preserve">methods </w:t>
-      </w:r>
-      <w:r>
-        <w:rPr>
-          <w:lang w:val="en-GB"/>
-        </w:rPr>
-        <w:t>are called using standard m</w:t>
+        <w:t>The</w:t>
+      </w:r>
+      <w:r>
+        <w:rPr>
+          <w:lang w:val="en-GB"/>
+        </w:rPr>
+        <w:t xml:space="preserve"> Iterator Actor</w:t>
+      </w:r>
+      <w:r>
+        <w:rPr>
+          <w:lang w:val="en-GB"/>
+        </w:rPr>
+        <w:t xml:space="preserve"> </w:t>
+      </w:r>
+      <w:r>
+        <w:rPr>
+          <w:lang w:val="en-GB"/>
+        </w:rPr>
+        <w:t>has</w:t>
+      </w:r>
+      <w:r>
+        <w:rPr>
+          <w:lang w:val="en-GB"/>
+        </w:rPr>
+        <w:t xml:space="preserve"> </w:t>
+      </w:r>
+      <w:r>
+        <w:rPr>
+          <w:lang w:val="en-GB"/>
+        </w:rPr>
+        <w:t xml:space="preserve">only </w:t>
+      </w:r>
+      <w:r>
+        <w:rPr>
+          <w:lang w:val="en-GB"/>
+        </w:rPr>
+        <w:t xml:space="preserve">two API methods called </w:t>
+      </w:r>
+      <w:r>
+        <w:rPr>
+          <w:lang w:val="en-GB"/>
+        </w:rPr>
+        <w:t>using standard m</w:t>
       </w:r>
       <w:r>
         <w:rPr>
@@ -1434,7 +1289,7 @@
         <w:rPr>
           <w:lang w:val="en-GB"/>
         </w:rPr>
-        <w:t>. Methods (and messages) Configure and Stop Iterate are public and available to the Caller; the other ones are only open to the community.</w:t>
+        <w:t xml:space="preserve">. </w:t>
       </w:r>
     </w:p>
     <w:p>
@@ -1444,7 +1299,7 @@
           <w:lang w:val="en-GB"/>
         </w:rPr>
       </w:pPr>
-      <w:bookmarkStart w:id="2" w:name="_Toc504576383"/>
+      <w:bookmarkStart w:id="2" w:name="_Toc505009285"/>
       <w:r>
         <w:rPr>
           <w:lang w:val="en-GB"/>
@@ -1464,344 +1319,44 @@
         <w:rPr>
           <w:lang w:val="en-GB"/>
         </w:rPr>
-        <w:t xml:space="preserve">Allows the user to give the handlers to the messages for preparation, iterating, and conclusion of the operations. </w:t>
+        <w:t xml:space="preserve">Defines the settings of the Iterator and starts the sequence of operations. </w:t>
       </w:r>
     </w:p>
     <w:p>
       <w:pPr>
-        <w:keepNext/>
-        <w:rPr>
-          <w:lang w:val="en-GB"/>
-        </w:rPr>
-      </w:pPr>
-      <w:r>
-        <w:rPr>
-          <w:lang w:val="en-GB"/>
-        </w:rPr>
-        <w:t>Changes the status to Preparation, calls the Prepare message.</w:t>
-      </w:r>
-    </w:p>
-    <w:p>
-      <w:pPr>
-        <w:pStyle w:val="Heading2"/>
-        <w:rPr>
-          <w:lang w:val="en-GB"/>
-        </w:rPr>
-      </w:pPr>
-      <w:bookmarkStart w:id="3" w:name="_Toc504576384"/>
-      <w:r>
-        <w:rPr>
-          <w:lang w:val="en-GB"/>
-        </w:rPr>
-        <w:t>Stop Iterate</w:t>
-      </w:r>
-      <w:bookmarkEnd w:id="3"/>
-    </w:p>
-    <w:p>
-      <w:pPr>
-        <w:keepNext/>
-        <w:rPr>
-          <w:lang w:val="en-GB"/>
-        </w:rPr>
-      </w:pPr>
-      <w:r>
-        <w:rPr>
-          <w:lang w:val="en-GB"/>
-        </w:rPr>
-        <w:t xml:space="preserve">Allows the user to stop the iterations. </w:t>
-      </w:r>
-    </w:p>
-    <w:p>
-      <w:pPr>
-        <w:keepNext/>
-        <w:rPr>
-          <w:lang w:val="en-GB"/>
-        </w:rPr>
-      </w:pPr>
-      <w:r>
-        <w:rPr>
-          <w:lang w:val="en-GB"/>
-        </w:rPr>
-        <w:t>Changes the status to Conclusion, cancels the schedules Iterate messages (if present), calls the Conclude method.</w:t>
-      </w:r>
-    </w:p>
-    <w:p>
-      <w:pPr>
-        <w:pStyle w:val="Heading2"/>
-        <w:rPr>
-          <w:lang w:val="en-GB"/>
-        </w:rPr>
-      </w:pPr>
-      <w:bookmarkStart w:id="4" w:name="_Toc504576385"/>
-      <w:r>
-        <w:rPr>
-          <w:lang w:val="en-GB"/>
-        </w:rPr>
-        <w:t>Prepare</w:t>
-      </w:r>
-      <w:bookmarkEnd w:id="4"/>
-    </w:p>
-    <w:p>
-      <w:pPr>
-        <w:keepNext/>
-        <w:rPr>
-          <w:lang w:val="en-GB"/>
-        </w:rPr>
-      </w:pPr>
-      <w:r>
-        <w:rPr>
-          <w:lang w:val="en-GB"/>
-        </w:rPr>
-        <w:t>Sends the Prepare message to the Caller and waits for a response. Depending on the response:</w:t>
-      </w:r>
-    </w:p>
-    <w:p>
-      <w:pPr>
-        <w:pStyle w:val="ListParagraph"/>
-        <w:keepNext/>
-        <w:numPr>
-          <w:ilvl w:val="0"/>
-          <w:numId w:val="20"/>
-        </w:numPr>
-        <w:rPr>
-          <w:lang w:val="en-GB"/>
-        </w:rPr>
-      </w:pPr>
-      <w:r>
-        <w:rPr>
-          <w:lang w:val="en-GB"/>
-        </w:rPr>
-        <w:t>No response:</w:t>
-      </w:r>
-      <w:r>
-        <w:rPr>
-          <w:lang w:val="en-GB"/>
-        </w:rPr>
-        <w:t xml:space="preserve"> changes the status to Idle</w:t>
-      </w:r>
-    </w:p>
-    <w:p>
-      <w:pPr>
-        <w:pStyle w:val="ListParagraph"/>
-        <w:keepNext/>
-        <w:numPr>
-          <w:ilvl w:val="0"/>
-          <w:numId w:val="20"/>
-        </w:numPr>
-        <w:rPr>
-          <w:lang w:val="en-GB"/>
-        </w:rPr>
-      </w:pPr>
-      <w:r>
-        <w:rPr>
-          <w:lang w:val="en-GB"/>
-        </w:rPr>
-        <w:t xml:space="preserve">TRUE: </w:t>
-      </w:r>
-      <w:r>
-        <w:rPr>
-          <w:lang w:val="en-GB"/>
-        </w:rPr>
-        <w:t>changes the status to Iterating</w:t>
-      </w:r>
-      <w:r>
-        <w:rPr>
-          <w:lang w:val="en-GB"/>
-        </w:rPr>
-        <w:t>, calls the Iterate method</w:t>
-      </w:r>
-    </w:p>
-    <w:p>
-      <w:pPr>
-        <w:pStyle w:val="ListParagraph"/>
-        <w:keepNext/>
-        <w:numPr>
-          <w:ilvl w:val="0"/>
-          <w:numId w:val="20"/>
-        </w:numPr>
-        <w:rPr>
-          <w:lang w:val="en-GB"/>
-        </w:rPr>
-      </w:pPr>
-      <w:r>
-        <w:rPr>
-          <w:lang w:val="en-GB"/>
-        </w:rPr>
-        <w:t xml:space="preserve">FALSE: </w:t>
-      </w:r>
-      <w:r>
-        <w:rPr>
-          <w:lang w:val="en-GB"/>
-        </w:rPr>
-        <w:t>changes the status to Conclusion</w:t>
-      </w:r>
-      <w:r>
-        <w:rPr>
-          <w:lang w:val="en-GB"/>
-        </w:rPr>
-        <w:t>, calls the Conclude method</w:t>
-      </w:r>
-    </w:p>
-    <w:p>
-      <w:pPr>
-        <w:pStyle w:val="Heading2"/>
-        <w:rPr>
-          <w:lang w:val="en-GB"/>
-        </w:rPr>
-      </w:pPr>
-      <w:bookmarkStart w:id="5" w:name="_Toc504576386"/>
-      <w:r>
-        <w:rPr>
-          <w:lang w:val="en-GB"/>
-        </w:rPr>
-        <w:t>Iterate</w:t>
-      </w:r>
-      <w:bookmarkEnd w:id="5"/>
-    </w:p>
-    <w:p>
-      <w:pPr>
-        <w:keepNext/>
-        <w:rPr>
-          <w:lang w:val="en-GB"/>
-        </w:rPr>
-      </w:pPr>
-      <w:r>
-        <w:rPr>
-          <w:lang w:val="en-GB"/>
-        </w:rPr>
-        <w:t>Sends the Iterate message to the Caller. Depending on the number of iterations left:</w:t>
-      </w:r>
-    </w:p>
-    <w:p>
-      <w:pPr>
-        <w:pStyle w:val="ListParagraph"/>
-        <w:keepNext/>
-        <w:numPr>
-          <w:ilvl w:val="0"/>
-          <w:numId w:val="19"/>
-        </w:numPr>
-        <w:rPr>
-          <w:lang w:val="en-GB"/>
-        </w:rPr>
-      </w:pPr>
-      <w:r>
-        <w:rPr>
-          <w:lang w:val="en-GB"/>
-        </w:rPr>
-        <w:t>-1: sends a time-delayed message for itself, thus scheduling a new Iteration</w:t>
-      </w:r>
-    </w:p>
-    <w:p>
-      <w:pPr>
-        <w:pStyle w:val="ListParagraph"/>
-        <w:keepNext/>
-        <w:numPr>
-          <w:ilvl w:val="0"/>
-          <w:numId w:val="19"/>
-        </w:numPr>
-        <w:rPr>
-          <w:lang w:val="en-GB"/>
-        </w:rPr>
-      </w:pPr>
-      <w:r>
-        <w:rPr>
-          <w:lang w:val="en-GB"/>
-        </w:rPr>
-        <w:t>0: changes status to Conclusion, calls the Conclude method</w:t>
-      </w:r>
-    </w:p>
-    <w:p>
-      <w:pPr>
-        <w:pStyle w:val="ListParagraph"/>
-        <w:keepNext/>
-        <w:numPr>
-          <w:ilvl w:val="0"/>
-          <w:numId w:val="19"/>
-        </w:numPr>
-        <w:rPr>
-          <w:lang w:val="en-GB"/>
-        </w:rPr>
-      </w:pPr>
-      <w:r>
-        <w:rPr>
-          <w:lang w:val="en-GB"/>
-        </w:rPr>
-        <w:t>&gt;0: sends a time-delayed message for itself, thus scheduling a new Iteration, decrements number of Iterations left</w:t>
-      </w:r>
-    </w:p>
-    <w:p>
-      <w:pPr>
-        <w:pStyle w:val="Heading2"/>
-        <w:rPr>
-          <w:lang w:val="en-GB"/>
-        </w:rPr>
-      </w:pPr>
-      <w:bookmarkStart w:id="6" w:name="_Toc504576387"/>
-      <w:r>
-        <w:rPr>
-          <w:lang w:val="en-GB"/>
-        </w:rPr>
-        <w:t>Conclude</w:t>
-      </w:r>
-      <w:bookmarkEnd w:id="6"/>
-    </w:p>
-    <w:p>
-      <w:pPr>
-        <w:rPr>
-          <w:lang w:val="en-GB"/>
-        </w:rPr>
-      </w:pPr>
-      <w:r>
-        <w:rPr>
-          <w:lang w:val="en-GB"/>
-        </w:rPr>
-        <w:t>Sends the Conclude message to the Caller, changes the status to Idle, thus stopping the operation.</w:t>
-      </w:r>
-    </w:p>
-    <w:p>
-      <w:pPr>
-        <w:pStyle w:val="Heading1"/>
-        <w:rPr>
-          <w:lang w:val="en-GB"/>
-        </w:rPr>
-      </w:pPr>
-      <w:bookmarkStart w:id="7" w:name="_Toc504576388"/>
-      <w:r>
-        <w:rPr>
-          <w:lang w:val="en-GB"/>
-        </w:rPr>
-        <w:lastRenderedPageBreak/>
-        <w:t>Interaction with the framework</w:t>
-      </w:r>
-      <w:bookmarkEnd w:id="7"/>
-    </w:p>
-    <w:p>
-      <w:pPr>
-        <w:pStyle w:val="Heading2"/>
-        <w:rPr>
-          <w:lang w:val="fr-CH"/>
-        </w:rPr>
-      </w:pPr>
-      <w:bookmarkStart w:id="8" w:name="_Toc504576389"/>
-      <w:r>
-        <w:rPr>
-          <w:lang w:val="fr-CH"/>
-        </w:rPr>
-        <w:t>Configure message</w:t>
-      </w:r>
-      <w:bookmarkEnd w:id="8"/>
-    </w:p>
-    <w:p>
-      <w:pPr>
-        <w:rPr>
-          <w:lang w:val="en-GB"/>
-        </w:rPr>
-      </w:pPr>
-      <w:r>
-        <w:rPr>
-          <w:lang w:val="en-GB"/>
-        </w:rPr>
-        <w:t>You need to p</w:t>
+        <w:rPr>
+          <w:lang w:val="en-GB"/>
+        </w:rPr>
+      </w:pPr>
+      <w:r>
+        <w:rPr>
+          <w:lang w:val="en-GB"/>
+        </w:rPr>
+        <w:t xml:space="preserve">The </w:t>
+      </w:r>
+      <w:r>
+        <w:rPr>
+          <w:lang w:val="en-GB"/>
+        </w:rPr>
+        <w:t>Client</w:t>
+      </w:r>
+      <w:r>
+        <w:rPr>
+          <w:lang w:val="en-GB"/>
+        </w:rPr>
+        <w:t xml:space="preserve"> </w:t>
+      </w:r>
+      <w:r>
+        <w:rPr>
+          <w:lang w:val="en-GB"/>
+        </w:rPr>
+        <w:t xml:space="preserve">should </w:t>
+      </w:r>
+      <w:r>
+        <w:rPr>
+          <w:lang w:val="en-GB"/>
+        </w:rPr>
+        <w:t>p</w:t>
       </w:r>
       <w:r>
         <w:rPr>
@@ -1825,7 +1380,7 @@
         <w:rPr>
           <w:lang w:val="en-GB"/>
         </w:rPr>
-        <w:t xml:space="preserve">Three message classes that call your Preparation, Iteration, and Conclusion methods. All three classes should inherit from the Reply </w:t>
+        <w:t xml:space="preserve">Three message classes that call your Preparation, Iteration, and Conclusion methods. All three classes should inherit from the Iterator Reply </w:t>
       </w:r>
       <w:proofErr w:type="spellStart"/>
       <w:r>
@@ -1839,25 +1394,7 @@
         <w:rPr>
           <w:lang w:val="en-GB"/>
         </w:rPr>
-        <w:t xml:space="preserve"> (not from a standard Message)</w:t>
-      </w:r>
-      <w:r>
-        <w:rPr>
-          <w:lang w:val="en-GB"/>
-        </w:rPr>
-        <w:t xml:space="preserve">, with only the method Do Core </w:t>
-      </w:r>
-      <w:r>
-        <w:rPr>
-          <w:lang w:val="en-GB"/>
-        </w:rPr>
-        <w:t>overridden</w:t>
-      </w:r>
-      <w:r>
-        <w:rPr>
-          <w:lang w:val="en-GB"/>
-        </w:rPr>
-        <w:t>. This is necessary for checking the timeouts of all the actions.</w:t>
+        <w:t xml:space="preserve"> with only the method Do Core overridden. This is necessary for checking the timeouts of all the actions.</w:t>
       </w:r>
     </w:p>
     <w:p>
@@ -1911,7 +1448,7 @@
         <w:rPr>
           <w:lang w:val="en-GB"/>
         </w:rPr>
-        <w:t>Delay after the finished iteration to start a new one</w:t>
+        <w:t>Periodicity of Iterations.</w:t>
       </w:r>
     </w:p>
     <w:p>
@@ -1929,22 +1466,478 @@
         <w:rPr>
           <w:lang w:val="en-GB"/>
         </w:rPr>
-        <w:t>Number of iterations (unlimited if -1, in this case it should be stopped by the Client.)</w:t>
+        <w:t>Way to stop the Iterations:</w:t>
       </w:r>
     </w:p>
     <w:p>
       <w:pPr>
+        <w:pStyle w:val="ListParagraph"/>
+        <w:numPr>
+          <w:ilvl w:val="2"/>
+          <w:numId w:val="18"/>
+        </w:numPr>
+        <w:rPr>
+          <w:lang w:val="en-GB"/>
+        </w:rPr>
+      </w:pPr>
+      <w:r>
+        <w:rPr>
+          <w:lang w:val="en-GB"/>
+        </w:rPr>
+        <w:t>None</w:t>
+      </w:r>
+      <w:r>
+        <w:rPr>
+          <w:lang w:val="en-GB"/>
+        </w:rPr>
+        <w:t xml:space="preserve"> (stopped only by Stop Iterate message)</w:t>
+      </w:r>
+    </w:p>
+    <w:p>
+      <w:pPr>
+        <w:pStyle w:val="ListParagraph"/>
+        <w:numPr>
+          <w:ilvl w:val="2"/>
+          <w:numId w:val="18"/>
+        </w:numPr>
+        <w:rPr>
+          <w:lang w:val="en-GB"/>
+        </w:rPr>
+      </w:pPr>
+      <w:r>
+        <w:rPr>
+          <w:lang w:val="en-GB"/>
+        </w:rPr>
+        <w:t>After a given number of Iterations (should be provided)</w:t>
+      </w:r>
+    </w:p>
+    <w:p>
+      <w:pPr>
+        <w:pStyle w:val="ListParagraph"/>
+        <w:numPr>
+          <w:ilvl w:val="2"/>
+          <w:numId w:val="18"/>
+        </w:numPr>
+        <w:rPr>
+          <w:lang w:val="en-GB"/>
+        </w:rPr>
+      </w:pPr>
+      <w:r>
+        <w:rPr>
+          <w:lang w:val="en-GB"/>
+        </w:rPr>
+        <w:t>After a certain time (should be provided)</w:t>
+      </w:r>
+    </w:p>
+    <w:p>
+      <w:pPr>
+        <w:pStyle w:val="ListParagraph"/>
+        <w:numPr>
+          <w:ilvl w:val="2"/>
+          <w:numId w:val="18"/>
+        </w:numPr>
+        <w:rPr>
+          <w:lang w:val="en-GB"/>
+        </w:rPr>
+      </w:pPr>
+      <w:r>
+        <w:rPr>
+          <w:lang w:val="en-GB"/>
+        </w:rPr>
+        <w:t>If the previous Iteration returns FALSE</w:t>
+      </w:r>
+    </w:p>
+    <w:p>
+      <w:pPr>
+        <w:pStyle w:val="ListParagraph"/>
+        <w:numPr>
+          <w:ilvl w:val="0"/>
+          <w:numId w:val="18"/>
+        </w:numPr>
+        <w:rPr>
+          <w:lang w:val="en-GB"/>
+        </w:rPr>
+      </w:pPr>
+      <w:r>
+        <w:rPr>
+          <w:lang w:val="en-GB"/>
+        </w:rPr>
+        <w:t xml:space="preserve">(optional) A message class that receives the errors returned by the Iterator. It should inherit from the Iterator Report Error </w:t>
+      </w:r>
+      <w:proofErr w:type="spellStart"/>
+      <w:r>
+        <w:rPr>
+          <w:lang w:val="en-GB"/>
+        </w:rPr>
+        <w:t>Msg</w:t>
+      </w:r>
+      <w:proofErr w:type="spellEnd"/>
+      <w:r>
+        <w:rPr>
+          <w:lang w:val="en-GB"/>
+        </w:rPr>
+        <w:t xml:space="preserve"> class.</w:t>
+      </w:r>
+    </w:p>
+    <w:p>
+      <w:pPr>
+        <w:keepNext/>
+        <w:rPr>
+          <w:lang w:val="en-GB"/>
+        </w:rPr>
+      </w:pPr>
+    </w:p>
+    <w:p>
+      <w:pPr>
         <w:pStyle w:val="Heading2"/>
         <w:rPr>
           <w:lang w:val="en-GB"/>
         </w:rPr>
       </w:pPr>
-      <w:bookmarkStart w:id="9" w:name="_Toc504576390"/>
-      <w:r>
-        <w:rPr>
-          <w:lang w:val="en-GB"/>
-        </w:rPr>
-        <w:t>Message for the Client Prepare method</w:t>
+      <w:bookmarkStart w:id="3" w:name="_Toc505009286"/>
+      <w:r>
+        <w:rPr>
+          <w:lang w:val="en-GB"/>
+        </w:rPr>
+        <w:t>Stop Iterate</w:t>
+      </w:r>
+      <w:bookmarkEnd w:id="3"/>
+    </w:p>
+    <w:p>
+      <w:pPr>
+        <w:keepNext/>
+        <w:rPr>
+          <w:lang w:val="en-GB"/>
+        </w:rPr>
+      </w:pPr>
+      <w:r>
+        <w:rPr>
+          <w:lang w:val="en-GB"/>
+        </w:rPr>
+        <w:t>S</w:t>
+      </w:r>
+      <w:r>
+        <w:rPr>
+          <w:lang w:val="en-GB"/>
+        </w:rPr>
+        <w:t>top</w:t>
+      </w:r>
+      <w:r>
+        <w:rPr>
+          <w:lang w:val="en-GB"/>
+        </w:rPr>
+        <w:t>s</w:t>
+      </w:r>
+      <w:r>
+        <w:rPr>
+          <w:lang w:val="en-GB"/>
+        </w:rPr>
+        <w:t xml:space="preserve"> the iterations</w:t>
+      </w:r>
+      <w:r>
+        <w:rPr>
+          <w:lang w:val="en-GB"/>
+        </w:rPr>
+        <w:t xml:space="preserve"> and moves to the Conclude stage. Does not have any input parameters.</w:t>
+      </w:r>
+    </w:p>
+    <w:p>
+      <w:pPr>
+        <w:keepNext/>
+        <w:rPr>
+          <w:lang w:val="en-GB"/>
+        </w:rPr>
+      </w:pPr>
+    </w:p>
+    <w:p>
+      <w:pPr>
+        <w:pStyle w:val="Heading1"/>
+        <w:rPr>
+          <w:lang w:val="en-GB"/>
+        </w:rPr>
+      </w:pPr>
+      <w:bookmarkStart w:id="4" w:name="_Toc505009287"/>
+      <w:r>
+        <w:rPr>
+          <w:lang w:val="en-GB"/>
+        </w:rPr>
+        <w:t>Other methods</w:t>
+      </w:r>
+      <w:bookmarkEnd w:id="4"/>
+    </w:p>
+    <w:p>
+      <w:pPr>
+        <w:rPr>
+          <w:lang w:val="en-GB"/>
+        </w:rPr>
+      </w:pPr>
+      <w:r>
+        <w:rPr>
+          <w:lang w:val="en-GB"/>
+        </w:rPr>
+        <w:t xml:space="preserve">As soon as the Client configures the Iterator, and all the settings are correct, Iterator starts the sequence. It is performed in the Helper Loop of the Actor </w:t>
+      </w:r>
+      <w:proofErr w:type="gramStart"/>
+      <w:r>
+        <w:rPr>
+          <w:lang w:val="en-GB"/>
+        </w:rPr>
+        <w:t>Core, and</w:t>
+      </w:r>
+      <w:proofErr w:type="gramEnd"/>
+      <w:r>
+        <w:rPr>
+          <w:lang w:val="en-GB"/>
+        </w:rPr>
+        <w:t xml:space="preserve"> is split in 5 </w:t>
+      </w:r>
+      <w:proofErr w:type="spellStart"/>
+      <w:r>
+        <w:rPr>
+          <w:lang w:val="en-GB"/>
+        </w:rPr>
+        <w:t>subVIs</w:t>
+      </w:r>
+      <w:proofErr w:type="spellEnd"/>
+      <w:r>
+        <w:rPr>
+          <w:lang w:val="en-GB"/>
+        </w:rPr>
+        <w:t xml:space="preserve"> for the sake of simplicity.</w:t>
+      </w:r>
+    </w:p>
+    <w:p>
+      <w:pPr>
+        <w:rPr>
+          <w:lang w:val="en-GB"/>
+        </w:rPr>
+      </w:pPr>
+      <w:r>
+        <w:rPr>
+          <w:lang w:val="en-GB"/>
+        </w:rPr>
+        <w:t xml:space="preserve">N.B. </w:t>
+      </w:r>
+      <w:r>
+        <w:rPr>
+          <w:lang w:val="en-GB"/>
+        </w:rPr>
+        <w:t>Since t</w:t>
+      </w:r>
+      <w:r>
+        <w:rPr>
+          <w:lang w:val="en-GB"/>
+        </w:rPr>
+        <w:t>hese VIs are</w:t>
+      </w:r>
+      <w:r>
+        <w:rPr>
+          <w:lang w:val="en-GB"/>
+        </w:rPr>
+        <w:t xml:space="preserve"> executed in the Helper Loop, they do </w:t>
+      </w:r>
+      <w:r>
+        <w:rPr>
+          <w:lang w:val="en-GB"/>
+        </w:rPr>
+        <w:t>not address the Actor cluster.</w:t>
+      </w:r>
+      <w:bookmarkStart w:id="5" w:name="_GoBack"/>
+      <w:bookmarkEnd w:id="5"/>
+    </w:p>
+    <w:p>
+      <w:pPr>
+        <w:pStyle w:val="Heading2"/>
+        <w:rPr>
+          <w:lang w:val="en-GB"/>
+        </w:rPr>
+      </w:pPr>
+      <w:bookmarkStart w:id="6" w:name="_Toc505009288"/>
+      <w:r>
+        <w:rPr>
+          <w:lang w:val="en-GB"/>
+        </w:rPr>
+        <w:t>Check Settings</w:t>
+      </w:r>
+      <w:bookmarkEnd w:id="6"/>
+    </w:p>
+    <w:p>
+      <w:pPr>
+        <w:rPr>
+          <w:lang w:val="en-GB"/>
+        </w:rPr>
+      </w:pPr>
+      <w:r>
+        <w:rPr>
+          <w:lang w:val="en-GB"/>
+        </w:rPr>
+        <w:t>Checks the Settings</w:t>
+      </w:r>
+      <w:r>
+        <w:rPr>
+          <w:lang w:val="en-GB"/>
+        </w:rPr>
+        <w:t xml:space="preserve"> and returns an error if something is wrong.</w:t>
+      </w:r>
+    </w:p>
+    <w:p>
+      <w:pPr>
+        <w:pStyle w:val="ListParagraph"/>
+        <w:numPr>
+          <w:ilvl w:val="0"/>
+          <w:numId w:val="22"/>
+        </w:numPr>
+        <w:rPr>
+          <w:lang w:val="en-GB"/>
+        </w:rPr>
+      </w:pPr>
+      <w:r>
+        <w:rPr>
+          <w:lang w:val="en-GB"/>
+        </w:rPr>
+        <w:t>all</w:t>
+      </w:r>
+      <w:r>
+        <w:rPr>
+          <w:lang w:val="en-GB"/>
+        </w:rPr>
+        <w:t xml:space="preserve"> </w:t>
+      </w:r>
+      <w:r>
+        <w:rPr>
+          <w:lang w:val="en-GB"/>
+        </w:rPr>
+        <w:t xml:space="preserve">timeouts should be positive or </w:t>
+      </w:r>
+      <w:r>
+        <w:rPr>
+          <w:lang w:val="en-GB"/>
+        </w:rPr>
+        <w:t>-1 (in case there is no timeout)</w:t>
+      </w:r>
+    </w:p>
+    <w:p>
+      <w:pPr>
+        <w:pStyle w:val="ListParagraph"/>
+        <w:numPr>
+          <w:ilvl w:val="0"/>
+          <w:numId w:val="22"/>
+        </w:numPr>
+        <w:rPr>
+          <w:lang w:val="en-GB"/>
+        </w:rPr>
+      </w:pPr>
+      <w:r>
+        <w:rPr>
+          <w:lang w:val="en-GB"/>
+        </w:rPr>
+        <w:t>iteration period should be positive and not shorter than the iteration timeout</w:t>
+      </w:r>
+    </w:p>
+    <w:p>
+      <w:pPr>
+        <w:pStyle w:val="ListParagraph"/>
+        <w:numPr>
+          <w:ilvl w:val="0"/>
+          <w:numId w:val="22"/>
+        </w:numPr>
+        <w:rPr>
+          <w:lang w:val="en-GB"/>
+        </w:rPr>
+      </w:pPr>
+      <w:r>
+        <w:rPr>
+          <w:lang w:val="en-GB"/>
+        </w:rPr>
+        <w:t xml:space="preserve">depending on the Stop condition, the number of iterations or the time before stop should be non-negative </w:t>
+      </w:r>
+    </w:p>
+    <w:p>
+      <w:pPr>
+        <w:pStyle w:val="Heading2"/>
+        <w:rPr>
+          <w:lang w:val="en-GB"/>
+        </w:rPr>
+      </w:pPr>
+      <w:bookmarkStart w:id="7" w:name="_Toc505009289"/>
+      <w:r>
+        <w:rPr>
+          <w:lang w:val="en-GB"/>
+        </w:rPr>
+        <w:lastRenderedPageBreak/>
+        <w:t>Prepare</w:t>
+      </w:r>
+      <w:bookmarkEnd w:id="7"/>
+    </w:p>
+    <w:p>
+      <w:pPr>
+        <w:keepNext/>
+        <w:rPr>
+          <w:lang w:val="en-GB"/>
+        </w:rPr>
+      </w:pPr>
+      <w:r>
+        <w:rPr>
+          <w:lang w:val="en-GB"/>
+        </w:rPr>
+        <w:t>Sends the Prepare message to the Caller and waits for a response. Depending on the response</w:t>
+      </w:r>
+      <w:r>
+        <w:rPr>
+          <w:lang w:val="en-GB"/>
+        </w:rPr>
+        <w:t>, proceeds or not with the iterations.</w:t>
+      </w:r>
+    </w:p>
+    <w:p>
+      <w:pPr>
+        <w:pStyle w:val="Heading2"/>
+        <w:rPr>
+          <w:lang w:val="en-GB"/>
+        </w:rPr>
+      </w:pPr>
+      <w:bookmarkStart w:id="8" w:name="_Toc505009290"/>
+      <w:r>
+        <w:rPr>
+          <w:lang w:val="en-GB"/>
+        </w:rPr>
+        <w:t>Iterate</w:t>
+      </w:r>
+      <w:bookmarkEnd w:id="8"/>
+    </w:p>
+    <w:p>
+      <w:pPr>
+        <w:keepNext/>
+        <w:rPr>
+          <w:lang w:val="en-GB"/>
+        </w:rPr>
+      </w:pPr>
+      <w:r>
+        <w:rPr>
+          <w:lang w:val="en-GB"/>
+        </w:rPr>
+        <w:t>Sends the Iterate message to the Caller</w:t>
+      </w:r>
+      <w:r>
+        <w:rPr>
+          <w:lang w:val="en-GB"/>
+        </w:rPr>
+        <w:t xml:space="preserve"> until they are stopped by the Stop Iterate message, or any of the Stop conditions.</w:t>
+      </w:r>
+    </w:p>
+    <w:p>
+      <w:pPr>
+        <w:pStyle w:val="Heading2"/>
+        <w:rPr>
+          <w:lang w:val="en-GB"/>
+        </w:rPr>
+      </w:pPr>
+      <w:bookmarkStart w:id="9" w:name="_Toc505009291"/>
+      <w:r>
+        <w:rPr>
+          <w:lang w:val="en-GB"/>
+        </w:rPr>
+        <w:t>Conclude</w:t>
       </w:r>
       <w:bookmarkEnd w:id="9"/>
     </w:p>
@@ -1958,7 +1951,13 @@
         <w:rPr>
           <w:lang w:val="en-GB"/>
         </w:rPr>
-        <w:t>This message should return a Boolean converted to a variant, indicating is it ready for the Iterations (TRUE) or not (FALSE).</w:t>
+        <w:t>Sends the Conclude message to the Caller</w:t>
+      </w:r>
+      <w:r>
+        <w:rPr>
+          <w:lang w:val="en-GB"/>
+        </w:rPr>
+        <w:t>.</w:t>
       </w:r>
     </w:p>
     <w:p>
@@ -1968,7 +1967,7 @@
           <w:lang w:val="en-GB"/>
         </w:rPr>
       </w:pPr>
-      <w:bookmarkStart w:id="10" w:name="_Toc504576391"/>
+      <w:bookmarkStart w:id="10" w:name="_Toc505009292"/>
       <w:r>
         <w:rPr>
           <w:lang w:val="en-GB"/>
@@ -1983,8 +1982,130 @@
           <w:lang w:val="en-GB"/>
         </w:rPr>
       </w:pPr>
-      <w:bookmarkStart w:id="11" w:name="_GoBack"/>
-      <w:bookmarkEnd w:id="11"/>
+      <w:r>
+        <w:rPr>
+          <w:lang w:val="en-GB"/>
+        </w:rPr>
+        <w:t>790</w:t>
+      </w:r>
+      <w:r>
+        <w:rPr>
+          <w:lang w:val="en-GB"/>
+        </w:rPr>
+        <w:t>0</w:t>
+      </w:r>
+      <w:r>
+        <w:rPr>
+          <w:lang w:val="en-GB"/>
+        </w:rPr>
+        <w:t>: Input parameters are not valid</w:t>
+      </w:r>
+    </w:p>
+    <w:p>
+      <w:pPr>
+        <w:rPr>
+          <w:lang w:val="en-GB"/>
+        </w:rPr>
+      </w:pPr>
+      <w:r>
+        <w:rPr>
+          <w:lang w:val="en-GB"/>
+        </w:rPr>
+        <w:t>790</w:t>
+      </w:r>
+      <w:r>
+        <w:rPr>
+          <w:lang w:val="en-GB"/>
+        </w:rPr>
+        <w:t>1</w:t>
+      </w:r>
+      <w:r>
+        <w:rPr>
+          <w:lang w:val="en-GB"/>
+        </w:rPr>
+        <w:t xml:space="preserve">: </w:t>
+      </w:r>
+      <w:r>
+        <w:rPr>
+          <w:lang w:val="en-GB"/>
+        </w:rPr>
+        <w:t>Preparation call timed out</w:t>
+      </w:r>
+    </w:p>
+    <w:p>
+      <w:pPr>
+        <w:rPr>
+          <w:lang w:val="en-GB"/>
+        </w:rPr>
+      </w:pPr>
+      <w:r>
+        <w:rPr>
+          <w:lang w:val="en-GB"/>
+        </w:rPr>
+        <w:t>790</w:t>
+      </w:r>
+      <w:r>
+        <w:rPr>
+          <w:lang w:val="en-GB"/>
+        </w:rPr>
+        <w:t>2</w:t>
+      </w:r>
+      <w:r>
+        <w:rPr>
+          <w:lang w:val="en-GB"/>
+        </w:rPr>
+        <w:t>: Iteration call timed out</w:t>
+      </w:r>
+    </w:p>
+    <w:p>
+      <w:pPr>
+        <w:rPr>
+          <w:lang w:val="en-GB"/>
+        </w:rPr>
+      </w:pPr>
+      <w:r>
+        <w:rPr>
+          <w:lang w:val="en-GB"/>
+        </w:rPr>
+        <w:t>790</w:t>
+      </w:r>
+      <w:r>
+        <w:rPr>
+          <w:lang w:val="en-GB"/>
+        </w:rPr>
+        <w:t>3</w:t>
+      </w:r>
+      <w:r>
+        <w:rPr>
+          <w:lang w:val="en-GB"/>
+        </w:rPr>
+        <w:t xml:space="preserve">: </w:t>
+      </w:r>
+      <w:r>
+        <w:rPr>
+          <w:lang w:val="en-GB"/>
+        </w:rPr>
+        <w:t xml:space="preserve">Conclusion </w:t>
+      </w:r>
+      <w:r>
+        <w:rPr>
+          <w:lang w:val="en-GB"/>
+        </w:rPr>
+        <w:t>call timed out</w:t>
+      </w:r>
+      <w:r>
+        <w:rPr>
+          <w:lang w:val="en-GB"/>
+        </w:rPr>
+        <w:t xml:space="preserve"> (warning)</w:t>
+      </w:r>
+    </w:p>
+    <w:p>
+      <w:pPr>
+        <w:rPr>
+          <w:lang w:val="en-GB"/>
+        </w:rPr>
+      </w:pPr>
     </w:p>
     <w:sectPr>
       <w:headerReference w:type="default" r:id="rId11"/>
@@ -3652,7 +3773,7 @@
         <w:rFonts w:ascii="Courier New" w:hAnsi="Courier New" w:cs="Courier New" w:hint="default"/>
       </w:rPr>
     </w:lvl>
-    <w:lvl w:ilvl="2" w:tplc="08090005" w:tentative="1">
+    <w:lvl w:ilvl="2" w:tplc="08090005">
       <w:start w:val="1"/>
       <w:numFmt w:val="bullet"/>
       <w:lvlText w:val=""/>
@@ -4480,6 +4601,119 @@
     </w:lvl>
   </w:abstractNum>
   <w:abstractNum w:abstractNumId="18" w15:restartNumberingAfterBreak="0">
+    <w:nsid w:val="5D5314D5"/>
+    <w:multiLevelType w:val="hybridMultilevel"/>
+    <w:tmpl w:val="A258A704"/>
+    <w:lvl w:ilvl="0" w:tplc="08090001">
+      <w:start w:val="1"/>
+      <w:numFmt w:val="bullet"/>
+      <w:lvlText w:val=""/>
+      <w:lvlJc w:val="left"/>
+      <w:pPr>
+        <w:ind w:left="720" w:hanging="360"/>
+      </w:pPr>
+      <w:rPr>
+        <w:rFonts w:ascii="Symbol" w:hAnsi="Symbol" w:hint="default"/>
+      </w:rPr>
+    </w:lvl>
+    <w:lvl w:ilvl="1" w:tplc="08090003" w:tentative="1">
+      <w:start w:val="1"/>
+      <w:numFmt w:val="bullet"/>
+      <w:lvlText w:val="o"/>
+      <w:lvlJc w:val="left"/>
+      <w:pPr>
+        <w:ind w:left="1440" w:hanging="360"/>
+      </w:pPr>
+      <w:rPr>
+        <w:rFonts w:ascii="Courier New" w:hAnsi="Courier New" w:cs="Courier New" w:hint="default"/>
+      </w:rPr>
+    </w:lvl>
+    <w:lvl w:ilvl="2" w:tplc="08090005" w:tentative="1">
+      <w:start w:val="1"/>
+      <w:numFmt w:val="bullet"/>
+      <w:lvlText w:val=""/>
+      <w:lvlJc w:val="left"/>
+      <w:pPr>
+        <w:ind w:left="2160" w:hanging="360"/>
+      </w:pPr>
+      <w:rPr>
+        <w:rFonts w:ascii="Wingdings" w:hAnsi="Wingdings" w:hint="default"/>
+      </w:rPr>
+    </w:lvl>
+    <w:lvl w:ilvl="3" w:tplc="08090001" w:tentative="1">
+      <w:start w:val="1"/>
+      <w:numFmt w:val="bullet"/>
+      <w:lvlText w:val=""/>
+      <w:lvlJc w:val="left"/>
+      <w:pPr>
+        <w:ind w:left="2880" w:hanging="360"/>
+      </w:pPr>
+      <w:rPr>
+        <w:rFonts w:ascii="Symbol" w:hAnsi="Symbol" w:hint="default"/>
+      </w:rPr>
+    </w:lvl>
+    <w:lvl w:ilvl="4" w:tplc="08090003" w:tentative="1">
+      <w:start w:val="1"/>
+      <w:numFmt w:val="bullet"/>
+      <w:lvlText w:val="o"/>
+      <w:lvlJc w:val="left"/>
+      <w:pPr>
+        <w:ind w:left="3600" w:hanging="360"/>
+      </w:pPr>
+      <w:rPr>
+        <w:rFonts w:ascii="Courier New" w:hAnsi="Courier New" w:cs="Courier New" w:hint="default"/>
+      </w:rPr>
+    </w:lvl>
+    <w:lvl w:ilvl="5" w:tplc="08090005" w:tentative="1">
+      <w:start w:val="1"/>
+      <w:numFmt w:val="bullet"/>
+      <w:lvlText w:val=""/>
+      <w:lvlJc w:val="left"/>
+      <w:pPr>
+        <w:ind w:left="4320" w:hanging="360"/>
+      </w:pPr>
+      <w:rPr>
+        <w:rFonts w:ascii="Wingdings" w:hAnsi="Wingdings" w:hint="default"/>
+      </w:rPr>
+    </w:lvl>
+    <w:lvl w:ilvl="6" w:tplc="08090001" w:tentative="1">
+      <w:start w:val="1"/>
+      <w:numFmt w:val="bullet"/>
+      <w:lvlText w:val=""/>
+      <w:lvlJc w:val="left"/>
+      <w:pPr>
+        <w:ind w:left="5040" w:hanging="360"/>
+      </w:pPr>
+      <w:rPr>
+        <w:rFonts w:ascii="Symbol" w:hAnsi="Symbol" w:hint="default"/>
+      </w:rPr>
+    </w:lvl>
+    <w:lvl w:ilvl="7" w:tplc="08090003" w:tentative="1">
+      <w:start w:val="1"/>
+      <w:numFmt w:val="bullet"/>
+      <w:lvlText w:val="o"/>
+      <w:lvlJc w:val="left"/>
+      <w:pPr>
+        <w:ind w:left="5760" w:hanging="360"/>
+      </w:pPr>
+      <w:rPr>
+        <w:rFonts w:ascii="Courier New" w:hAnsi="Courier New" w:cs="Courier New" w:hint="default"/>
+      </w:rPr>
+    </w:lvl>
+    <w:lvl w:ilvl="8" w:tplc="08090005" w:tentative="1">
+      <w:start w:val="1"/>
+      <w:numFmt w:val="bullet"/>
+      <w:lvlText w:val=""/>
+      <w:lvlJc w:val="left"/>
+      <w:pPr>
+        <w:ind w:left="6480" w:hanging="360"/>
+      </w:pPr>
+      <w:rPr>
+        <w:rFonts w:ascii="Wingdings" w:hAnsi="Wingdings" w:hint="default"/>
+      </w:rPr>
+    </w:lvl>
+  </w:abstractNum>
+  <w:abstractNum w:abstractNumId="19" w15:restartNumberingAfterBreak="0">
     <w:nsid w:val="63254E6F"/>
     <w:multiLevelType w:val="multilevel"/>
     <w:tmpl w:val="0809001F"/>
@@ -4568,7 +4802,7 @@
       </w:pPr>
     </w:lvl>
   </w:abstractNum>
-  <w:abstractNum w:abstractNumId="19" w15:restartNumberingAfterBreak="0">
+  <w:abstractNum w:abstractNumId="20" w15:restartNumberingAfterBreak="0">
     <w:nsid w:val="7010651E"/>
     <w:multiLevelType w:val="hybridMultilevel"/>
     <w:tmpl w:val="F9F0169C"/>
@@ -4681,7 +4915,7 @@
       </w:rPr>
     </w:lvl>
   </w:abstractNum>
-  <w:abstractNum w:abstractNumId="20" w15:restartNumberingAfterBreak="0">
+  <w:abstractNum w:abstractNumId="21" w15:restartNumberingAfterBreak="0">
     <w:nsid w:val="746D530F"/>
     <w:multiLevelType w:val="hybridMultilevel"/>
     <w:tmpl w:val="3E1AC29E"/>
@@ -4810,7 +5044,7 @@
     <w:abstractNumId w:val="3"/>
   </w:num>
   <w:num w:numId="6">
-    <w:abstractNumId w:val="20"/>
+    <w:abstractNumId w:val="21"/>
   </w:num>
   <w:num w:numId="7">
     <w:abstractNumId w:val="8"/>
@@ -4831,7 +5065,7 @@
     <w:abstractNumId w:val="17"/>
   </w:num>
   <w:num w:numId="13">
-    <w:abstractNumId w:val="18"/>
+    <w:abstractNumId w:val="19"/>
   </w:num>
   <w:num w:numId="14">
     <w:abstractNumId w:val="15"/>
@@ -4855,7 +5089,10 @@
     <w:abstractNumId w:val="1"/>
   </w:num>
   <w:num w:numId="21">
-    <w:abstractNumId w:val="19"/>
+    <w:abstractNumId w:val="20"/>
+  </w:num>
+  <w:num w:numId="22">
+    <w:abstractNumId w:val="18"/>
   </w:num>
 </w:numbering>
 </file>
@@ -6201,12 +6438,14 @@
     <w:rsid w:val="000245C6"/>
     <w:rsid w:val="00077A0B"/>
     <w:rsid w:val="00121330"/>
+    <w:rsid w:val="001E5B8E"/>
     <w:rsid w:val="003273F9"/>
     <w:rsid w:val="00427109"/>
     <w:rsid w:val="004E5CCC"/>
     <w:rsid w:val="004F2525"/>
     <w:rsid w:val="00565D9E"/>
     <w:rsid w:val="005752D9"/>
+    <w:rsid w:val="005F24EB"/>
     <w:rsid w:val="006F234E"/>
     <w:rsid w:val="007B526D"/>
     <w:rsid w:val="00882E5B"/>
@@ -6981,7 +7220,7 @@
 </file>
 
 <file path=customXml/itemProps2.xml><?xml version="1.0" encoding="utf-8"?>
-<ds:datastoreItem xmlns:ds="http://schemas.openxmlformats.org/officeDocument/2006/customXml" ds:itemID="{100FC7C7-761B-46D5-99C7-7F0913415CBC}">
+<ds:datastoreItem xmlns:ds="http://schemas.openxmlformats.org/officeDocument/2006/customXml" ds:itemID="{83375AE1-57D5-469F-B052-37B0EC666E1B}">
   <ds:schemaRefs>
     <ds:schemaRef ds:uri="http://schemas.openxmlformats.org/officeDocument/2006/bibliography"/>
   </ds:schemaRefs>

</xml_diff>

<commit_message>
Iterator Actor: Start Iterations method added, minor fixes.
- New method/property Write Settings defines the settings of the Iterator.
- New method Start Iterations method starts the sequence of iterations.
- Event queue is flushed at the end of the sequence, so Start Iterations received during the sequence will not be executed.
</commit_message>
<xml_diff>
--- a/Documentation/Iterator Actor Documentation.docx
+++ b/Documentation/Iterator Actor Documentation.docx
@@ -18,6 +18,7 @@
         <w:dataBinding w:prefixMappings="xmlns:ns0='http://schemas.microsoft.com/office/2006/coverPageProps' " w:xpath="/ns0:CoverPageProperties[1]/ns0:CompanyAddress[1]" w:storeItemID="{55AF091B-3C7A-41E3-B477-F2FDAA23CFDA}"/>
         <w:text w:multiLine="1"/>
       </w:sdtPr>
+      <w:sdtEndPr/>
       <w:sdtContent>
         <w:p>
           <w:pPr>
@@ -76,6 +77,7 @@
         <w:dataBinding w:prefixMappings="xmlns:ns0='http://purl.org/dc/elements/1.1/' xmlns:ns1='http://schemas.openxmlformats.org/package/2006/metadata/core-properties' " w:xpath="/ns1:coreProperties[1]/ns0:title[1]" w:storeItemID="{6C3C8BC8-F283-45AE-878A-BAB7291924A1}"/>
         <w:text/>
       </w:sdtPr>
+      <w:sdtEndPr/>
       <w:sdtContent>
         <w:p>
           <w:pPr>
@@ -174,7 +176,7 @@
                 <w:noProof/>
                 <w:lang w:val="fr-CH"/>
               </w:rPr>
-              <w:t>29.01.2018</w:t>
+              <w:t>31.01.2018</w:t>
             </w:r>
             <w:r>
               <w:fldChar w:fldCharType="end"/>
@@ -260,7 +262,12 @@
             <w:pStyle w:val="TOCHeading"/>
           </w:pPr>
           <w:r>
-            <w:t>Table of Contents</w:t>
+            <w:t>Table of Conten</w:t>
+          </w:r>
+          <w:bookmarkStart w:id="0" w:name="_GoBack"/>
+          <w:bookmarkEnd w:id="0"/>
+          <w:r>
+            <w:t>ts</w:t>
           </w:r>
         </w:p>
         <w:p>
@@ -284,7 +291,7 @@
           <w:r>
             <w:fldChar w:fldCharType="separate"/>
           </w:r>
-          <w:hyperlink w:anchor="_Toc505009283" w:history="1">
+          <w:hyperlink w:anchor="_Toc505157176" w:history="1">
             <w:r>
               <w:rPr>
                 <w:rStyle w:val="Hyperlink"/>
@@ -312,7 +319,7 @@
                 <w:noProof/>
                 <w:webHidden/>
               </w:rPr>
-              <w:instrText xml:space="preserve"> PAGEREF _Toc505009283 \h </w:instrText>
+              <w:instrText xml:space="preserve"> PAGEREF _Toc505157176 \h </w:instrText>
             </w:r>
             <w:r>
               <w:rPr>
@@ -355,14 +362,14 @@
               <w:lang w:val="en-GB" w:eastAsia="en-GB"/>
             </w:rPr>
           </w:pPr>
-          <w:hyperlink w:anchor="_Toc505009284" w:history="1">
+          <w:hyperlink w:anchor="_Toc505157177" w:history="1">
             <w:r>
               <w:rPr>
                 <w:rStyle w:val="Hyperlink"/>
                 <w:noProof/>
                 <w:lang w:val="en-GB"/>
               </w:rPr>
-              <w:t>API Methods</w:t>
+              <w:t>API</w:t>
             </w:r>
             <w:r>
               <w:rPr>
@@ -383,7 +390,7 @@
                 <w:noProof/>
                 <w:webHidden/>
               </w:rPr>
-              <w:instrText xml:space="preserve"> PAGEREF _Toc505009284 \h </w:instrText>
+              <w:instrText xml:space="preserve"> PAGEREF _Toc505157177 \h </w:instrText>
             </w:r>
             <w:r>
               <w:rPr>
@@ -426,14 +433,14 @@
               <w:lang w:val="en-GB" w:eastAsia="en-GB"/>
             </w:rPr>
           </w:pPr>
-          <w:hyperlink w:anchor="_Toc505009285" w:history="1">
+          <w:hyperlink w:anchor="_Toc505157178" w:history="1">
             <w:r>
               <w:rPr>
                 <w:rStyle w:val="Hyperlink"/>
                 <w:noProof/>
                 <w:lang w:val="en-GB"/>
               </w:rPr>
-              <w:t>Configure</w:t>
+              <w:t>Property: Settings</w:t>
             </w:r>
             <w:r>
               <w:rPr>
@@ -454,7 +461,7 @@
                 <w:noProof/>
                 <w:webHidden/>
               </w:rPr>
-              <w:instrText xml:space="preserve"> PAGEREF _Toc505009285 \h </w:instrText>
+              <w:instrText xml:space="preserve"> PAGEREF _Toc505157178 \h </w:instrText>
             </w:r>
             <w:r>
               <w:rPr>
@@ -497,14 +504,14 @@
               <w:lang w:val="en-GB" w:eastAsia="en-GB"/>
             </w:rPr>
           </w:pPr>
-          <w:hyperlink w:anchor="_Toc505009286" w:history="1">
+          <w:hyperlink w:anchor="_Toc505157179" w:history="1">
             <w:r>
               <w:rPr>
                 <w:rStyle w:val="Hyperlink"/>
                 <w:noProof/>
                 <w:lang w:val="en-GB"/>
               </w:rPr>
-              <w:t>Stop Iterate</w:t>
+              <w:t>Method: Start Iterations</w:t>
             </w:r>
             <w:r>
               <w:rPr>
@@ -525,7 +532,78 @@
                 <w:noProof/>
                 <w:webHidden/>
               </w:rPr>
-              <w:instrText xml:space="preserve"> PAGEREF _Toc505009286 \h </w:instrText>
+              <w:instrText xml:space="preserve"> PAGEREF _Toc505157179 \h </w:instrText>
+            </w:r>
+            <w:r>
+              <w:rPr>
+                <w:noProof/>
+                <w:webHidden/>
+              </w:rPr>
+            </w:r>
+            <w:r>
+              <w:rPr>
+                <w:noProof/>
+                <w:webHidden/>
+              </w:rPr>
+              <w:fldChar w:fldCharType="separate"/>
+            </w:r>
+            <w:r>
+              <w:rPr>
+                <w:noProof/>
+                <w:webHidden/>
+              </w:rPr>
+              <w:t>3</w:t>
+            </w:r>
+            <w:r>
+              <w:rPr>
+                <w:noProof/>
+                <w:webHidden/>
+              </w:rPr>
+              <w:fldChar w:fldCharType="end"/>
+            </w:r>
+          </w:hyperlink>
+        </w:p>
+        <w:p>
+          <w:pPr>
+            <w:pStyle w:val="TOC2"/>
+            <w:tabs>
+              <w:tab w:val="right" w:leader="dot" w:pos="9350"/>
+            </w:tabs>
+            <w:rPr>
+              <w:rFonts w:asciiTheme="minorHAnsi" w:eastAsiaTheme="minorEastAsia" w:hAnsiTheme="minorHAnsi"/>
+              <w:noProof/>
+              <w:lang w:val="en-GB" w:eastAsia="en-GB"/>
+            </w:rPr>
+          </w:pPr>
+          <w:hyperlink w:anchor="_Toc505157180" w:history="1">
+            <w:r>
+              <w:rPr>
+                <w:rStyle w:val="Hyperlink"/>
+                <w:noProof/>
+                <w:lang w:val="en-GB"/>
+              </w:rPr>
+              <w:t>Method: Stop Iterations</w:t>
+            </w:r>
+            <w:r>
+              <w:rPr>
+                <w:noProof/>
+                <w:webHidden/>
+              </w:rPr>
+              <w:tab/>
+            </w:r>
+            <w:r>
+              <w:rPr>
+                <w:noProof/>
+                <w:webHidden/>
+              </w:rPr>
+              <w:fldChar w:fldCharType="begin"/>
+            </w:r>
+            <w:r>
+              <w:rPr>
+                <w:noProof/>
+                <w:webHidden/>
+              </w:rPr>
+              <w:instrText xml:space="preserve"> PAGEREF _Toc505157180 \h </w:instrText>
             </w:r>
             <w:r>
               <w:rPr>
@@ -568,7 +646,7 @@
               <w:lang w:val="en-GB" w:eastAsia="en-GB"/>
             </w:rPr>
           </w:pPr>
-          <w:hyperlink w:anchor="_Toc505009287" w:history="1">
+          <w:hyperlink w:anchor="_Toc505157181" w:history="1">
             <w:r>
               <w:rPr>
                 <w:rStyle w:val="Hyperlink"/>
@@ -596,7 +674,7 @@
                 <w:noProof/>
                 <w:webHidden/>
               </w:rPr>
-              <w:instrText xml:space="preserve"> PAGEREF _Toc505009287 \h </w:instrText>
+              <w:instrText xml:space="preserve"> PAGEREF _Toc505157181 \h </w:instrText>
             </w:r>
             <w:r>
               <w:rPr>
@@ -639,7 +717,7 @@
               <w:lang w:val="en-GB" w:eastAsia="en-GB"/>
             </w:rPr>
           </w:pPr>
-          <w:hyperlink w:anchor="_Toc505009288" w:history="1">
+          <w:hyperlink w:anchor="_Toc505157182" w:history="1">
             <w:r>
               <w:rPr>
                 <w:rStyle w:val="Hyperlink"/>
@@ -667,7 +745,7 @@
                 <w:noProof/>
                 <w:webHidden/>
               </w:rPr>
-              <w:instrText xml:space="preserve"> PAGEREF _Toc505009288 \h </w:instrText>
+              <w:instrText xml:space="preserve"> PAGEREF _Toc505157182 \h </w:instrText>
             </w:r>
             <w:r>
               <w:rPr>
@@ -710,7 +788,7 @@
               <w:lang w:val="en-GB" w:eastAsia="en-GB"/>
             </w:rPr>
           </w:pPr>
-          <w:hyperlink w:anchor="_Toc505009289" w:history="1">
+          <w:hyperlink w:anchor="_Toc505157183" w:history="1">
             <w:r>
               <w:rPr>
                 <w:rStyle w:val="Hyperlink"/>
@@ -738,7 +816,7 @@
                 <w:noProof/>
                 <w:webHidden/>
               </w:rPr>
-              <w:instrText xml:space="preserve"> PAGEREF _Toc505009289 \h </w:instrText>
+              <w:instrText xml:space="preserve"> PAGEREF _Toc505157183 \h </w:instrText>
             </w:r>
             <w:r>
               <w:rPr>
@@ -781,7 +859,7 @@
               <w:lang w:val="en-GB" w:eastAsia="en-GB"/>
             </w:rPr>
           </w:pPr>
-          <w:hyperlink w:anchor="_Toc505009290" w:history="1">
+          <w:hyperlink w:anchor="_Toc505157184" w:history="1">
             <w:r>
               <w:rPr>
                 <w:rStyle w:val="Hyperlink"/>
@@ -809,7 +887,7 @@
                 <w:noProof/>
                 <w:webHidden/>
               </w:rPr>
-              <w:instrText xml:space="preserve"> PAGEREF _Toc505009290 \h </w:instrText>
+              <w:instrText xml:space="preserve"> PAGEREF _Toc505157184 \h </w:instrText>
             </w:r>
             <w:r>
               <w:rPr>
@@ -852,7 +930,7 @@
               <w:lang w:val="en-GB" w:eastAsia="en-GB"/>
             </w:rPr>
           </w:pPr>
-          <w:hyperlink w:anchor="_Toc505009291" w:history="1">
+          <w:hyperlink w:anchor="_Toc505157185" w:history="1">
             <w:r>
               <w:rPr>
                 <w:rStyle w:val="Hyperlink"/>
@@ -880,7 +958,7 @@
                 <w:noProof/>
                 <w:webHidden/>
               </w:rPr>
-              <w:instrText xml:space="preserve"> PAGEREF _Toc505009291 \h </w:instrText>
+              <w:instrText xml:space="preserve"> PAGEREF _Toc505157185 \h </w:instrText>
             </w:r>
             <w:r>
               <w:rPr>
@@ -923,7 +1001,7 @@
               <w:lang w:val="en-GB" w:eastAsia="en-GB"/>
             </w:rPr>
           </w:pPr>
-          <w:hyperlink w:anchor="_Toc505009292" w:history="1">
+          <w:hyperlink w:anchor="_Toc505157186" w:history="1">
             <w:r>
               <w:rPr>
                 <w:rStyle w:val="Hyperlink"/>
@@ -951,7 +1029,7 @@
                 <w:noProof/>
                 <w:webHidden/>
               </w:rPr>
-              <w:instrText xml:space="preserve"> PAGEREF _Toc505009292 \h </w:instrText>
+              <w:instrText xml:space="preserve"> PAGEREF _Toc505157186 \h </w:instrText>
             </w:r>
             <w:r>
               <w:rPr>
@@ -1002,7 +1080,7 @@
           <w:lang w:val="en-GB"/>
         </w:rPr>
       </w:pPr>
-      <w:bookmarkStart w:id="0" w:name="_Toc505009283"/>
+      <w:bookmarkStart w:id="1" w:name="_Toc505157176"/>
       <w:r>
         <w:rPr>
           <w:lang w:val="en-GB"/>
@@ -1016,7 +1094,7 @@
         </w:rPr>
         <w:t>escription</w:t>
       </w:r>
-      <w:bookmarkEnd w:id="0"/>
+      <w:bookmarkEnd w:id="1"/>
     </w:p>
     <w:p>
       <w:pPr>
@@ -1209,107 +1287,119 @@
           <w:lang w:val="en-GB"/>
         </w:rPr>
       </w:pPr>
-      <w:bookmarkStart w:id="1" w:name="_Toc505009284"/>
+      <w:bookmarkStart w:id="2" w:name="_Toc505157177"/>
       <w:r>
         <w:rPr>
           <w:lang w:val="en-GB"/>
         </w:rPr>
         <w:lastRenderedPageBreak/>
-        <w:t xml:space="preserve">API </w:t>
-      </w:r>
-      <w:r>
-        <w:rPr>
-          <w:lang w:val="en-GB"/>
-        </w:rPr>
-        <w:t>Methods</w:t>
-      </w:r>
-      <w:bookmarkEnd w:id="1"/>
-    </w:p>
-    <w:p>
-      <w:pPr>
-        <w:rPr>
-          <w:lang w:val="en-GB"/>
-        </w:rPr>
-      </w:pPr>
-      <w:r>
-        <w:rPr>
-          <w:lang w:val="en-GB"/>
-        </w:rPr>
-        <w:t>The</w:t>
-      </w:r>
-      <w:r>
-        <w:rPr>
-          <w:lang w:val="en-GB"/>
-        </w:rPr>
-        <w:t xml:space="preserve"> Iterator Actor</w:t>
-      </w:r>
-      <w:r>
-        <w:rPr>
-          <w:lang w:val="en-GB"/>
-        </w:rPr>
-        <w:t xml:space="preserve"> </w:t>
-      </w:r>
-      <w:r>
-        <w:rPr>
-          <w:lang w:val="en-GB"/>
-        </w:rPr>
-        <w:t>has</w:t>
-      </w:r>
-      <w:r>
-        <w:rPr>
-          <w:lang w:val="en-GB"/>
-        </w:rPr>
-        <w:t xml:space="preserve"> </w:t>
-      </w:r>
-      <w:r>
-        <w:rPr>
-          <w:lang w:val="en-GB"/>
-        </w:rPr>
-        <w:t xml:space="preserve">only </w:t>
-      </w:r>
-      <w:r>
-        <w:rPr>
-          <w:lang w:val="en-GB"/>
-        </w:rPr>
-        <w:t xml:space="preserve">two API methods called </w:t>
-      </w:r>
-      <w:r>
-        <w:rPr>
-          <w:lang w:val="en-GB"/>
-        </w:rPr>
-        <w:t>using standard m</w:t>
-      </w:r>
-      <w:r>
-        <w:rPr>
-          <w:lang w:val="en-GB"/>
-        </w:rPr>
-        <w:t>essages</w:t>
-      </w:r>
-      <w:r>
-        <w:rPr>
-          <w:lang w:val="en-GB"/>
-        </w:rPr>
-        <w:t xml:space="preserve">. </w:t>
-      </w:r>
-    </w:p>
-    <w:p>
-      <w:pPr>
-        <w:pStyle w:val="Heading2"/>
-        <w:rPr>
-          <w:lang w:val="en-GB"/>
-        </w:rPr>
-      </w:pPr>
-      <w:bookmarkStart w:id="2" w:name="_Toc505009285"/>
-      <w:r>
-        <w:rPr>
-          <w:lang w:val="en-GB"/>
-        </w:rPr>
-        <w:t>Configure</w:t>
+        <w:t>API</w:t>
       </w:r>
       <w:bookmarkEnd w:id="2"/>
     </w:p>
     <w:p>
       <w:pPr>
+        <w:rPr>
+          <w:lang w:val="en-GB"/>
+        </w:rPr>
+      </w:pPr>
+      <w:r>
+        <w:rPr>
+          <w:lang w:val="en-GB"/>
+        </w:rPr>
+        <w:t>The</w:t>
+      </w:r>
+      <w:r>
+        <w:rPr>
+          <w:lang w:val="en-GB"/>
+        </w:rPr>
+        <w:t xml:space="preserve"> Iterator Actor</w:t>
+      </w:r>
+      <w:r>
+        <w:rPr>
+          <w:lang w:val="en-GB"/>
+        </w:rPr>
+        <w:t xml:space="preserve"> </w:t>
+      </w:r>
+      <w:r>
+        <w:rPr>
+          <w:lang w:val="en-GB"/>
+        </w:rPr>
+        <w:t>has</w:t>
+      </w:r>
+      <w:r>
+        <w:rPr>
+          <w:lang w:val="en-GB"/>
+        </w:rPr>
+        <w:t xml:space="preserve"> </w:t>
+      </w:r>
+      <w:r>
+        <w:rPr>
+          <w:lang w:val="en-GB"/>
+        </w:rPr>
+        <w:t xml:space="preserve">only </w:t>
+      </w:r>
+      <w:r>
+        <w:rPr>
+          <w:lang w:val="en-GB"/>
+        </w:rPr>
+        <w:t xml:space="preserve">two API methods called </w:t>
+      </w:r>
+      <w:r>
+        <w:rPr>
+          <w:lang w:val="en-GB"/>
+        </w:rPr>
+        <w:t>using standard m</w:t>
+      </w:r>
+      <w:r>
+        <w:rPr>
+          <w:lang w:val="en-GB"/>
+        </w:rPr>
+        <w:t>essages</w:t>
+      </w:r>
+      <w:r>
+        <w:rPr>
+          <w:lang w:val="en-GB"/>
+        </w:rPr>
+        <w:t xml:space="preserve">, and one Property called via </w:t>
+      </w:r>
+      <w:r>
+        <w:rPr>
+          <w:lang w:val="en-GB"/>
+        </w:rPr>
+        <w:t xml:space="preserve">a property node or </w:t>
+      </w:r>
+      <w:r>
+        <w:rPr>
+          <w:lang w:val="en-GB"/>
+        </w:rPr>
+        <w:t>a standard message</w:t>
+      </w:r>
+      <w:r>
+        <w:rPr>
+          <w:lang w:val="en-GB"/>
+        </w:rPr>
+        <w:t>.</w:t>
+      </w:r>
+    </w:p>
+    <w:p>
+      <w:pPr>
+        <w:pStyle w:val="Heading2"/>
+        <w:rPr>
+          <w:lang w:val="en-GB"/>
+        </w:rPr>
+      </w:pPr>
+      <w:bookmarkStart w:id="3" w:name="_Toc505157178"/>
+      <w:r>
+        <w:rPr>
+          <w:lang w:val="en-GB"/>
+        </w:rPr>
+        <w:t>Property: Settings</w:t>
+      </w:r>
+      <w:bookmarkEnd w:id="3"/>
+    </w:p>
+    <w:p>
+      <w:pPr>
         <w:keepNext/>
         <w:rPr>
           <w:lang w:val="en-GB"/>
@@ -1319,7 +1409,19 @@
         <w:rPr>
           <w:lang w:val="en-GB"/>
         </w:rPr>
-        <w:t xml:space="preserve">Defines the settings of the Iterator and starts the sequence of operations. </w:t>
+        <w:t>Defines the settings of the Iterato</w:t>
+      </w:r>
+      <w:r>
+        <w:rPr>
+          <w:lang w:val="en-GB"/>
+        </w:rPr>
+        <w:t>r</w:t>
+      </w:r>
+      <w:r>
+        <w:rPr>
+          <w:lang w:val="en-GB"/>
+        </w:rPr>
+        <w:t xml:space="preserve">. </w:t>
       </w:r>
     </w:p>
     <w:p>
@@ -1581,185 +1683,247 @@
     </w:p>
     <w:p>
       <w:pPr>
-        <w:keepNext/>
-        <w:rPr>
-          <w:lang w:val="en-GB"/>
-        </w:rPr>
-      </w:pPr>
-    </w:p>
-    <w:p>
-      <w:pPr>
         <w:pStyle w:val="Heading2"/>
         <w:rPr>
           <w:lang w:val="en-GB"/>
         </w:rPr>
       </w:pPr>
-      <w:bookmarkStart w:id="3" w:name="_Toc505009286"/>
-      <w:r>
-        <w:rPr>
-          <w:lang w:val="en-GB"/>
-        </w:rPr>
-        <w:t>Stop Iterate</w:t>
-      </w:r>
-      <w:bookmarkEnd w:id="3"/>
-    </w:p>
-    <w:p>
-      <w:pPr>
-        <w:keepNext/>
-        <w:rPr>
-          <w:lang w:val="en-GB"/>
-        </w:rPr>
-      </w:pPr>
-      <w:r>
-        <w:rPr>
-          <w:lang w:val="en-GB"/>
-        </w:rPr>
-        <w:t>S</w:t>
-      </w:r>
-      <w:r>
-        <w:rPr>
-          <w:lang w:val="en-GB"/>
-        </w:rPr>
-        <w:t>top</w:t>
-      </w:r>
-      <w:r>
-        <w:rPr>
-          <w:lang w:val="en-GB"/>
-        </w:rPr>
-        <w:t>s</w:t>
-      </w:r>
-      <w:r>
-        <w:rPr>
-          <w:lang w:val="en-GB"/>
-        </w:rPr>
-        <w:t xml:space="preserve"> the iterations</w:t>
-      </w:r>
-      <w:r>
-        <w:rPr>
-          <w:lang w:val="en-GB"/>
-        </w:rPr>
-        <w:t xml:space="preserve"> and moves to the Conclude stage. Does not have any input parameters.</w:t>
-      </w:r>
-    </w:p>
-    <w:p>
-      <w:pPr>
-        <w:keepNext/>
-        <w:rPr>
-          <w:lang w:val="en-GB"/>
-        </w:rPr>
-      </w:pPr>
-    </w:p>
-    <w:p>
-      <w:pPr>
-        <w:pStyle w:val="Heading1"/>
-        <w:rPr>
-          <w:lang w:val="en-GB"/>
-        </w:rPr>
-      </w:pPr>
-      <w:bookmarkStart w:id="4" w:name="_Toc505009287"/>
-      <w:r>
-        <w:rPr>
-          <w:lang w:val="en-GB"/>
-        </w:rPr>
-        <w:t>Other methods</w:t>
+      <w:bookmarkStart w:id="4" w:name="_Toc505157179"/>
+      <w:r>
+        <w:rPr>
+          <w:lang w:val="en-GB"/>
+        </w:rPr>
+        <w:t xml:space="preserve">Method: </w:t>
+      </w:r>
+      <w:r>
+        <w:rPr>
+          <w:lang w:val="en-GB"/>
+        </w:rPr>
+        <w:t>St</w:t>
+      </w:r>
+      <w:r>
+        <w:rPr>
+          <w:lang w:val="en-GB"/>
+        </w:rPr>
+        <w:t>art</w:t>
+      </w:r>
+      <w:r>
+        <w:rPr>
+          <w:lang w:val="en-GB"/>
+        </w:rPr>
+        <w:t xml:space="preserve"> Iterations</w:t>
       </w:r>
       <w:bookmarkEnd w:id="4"/>
     </w:p>
     <w:p>
       <w:pPr>
-        <w:rPr>
-          <w:lang w:val="en-GB"/>
-        </w:rPr>
-      </w:pPr>
-      <w:r>
-        <w:rPr>
-          <w:lang w:val="en-GB"/>
-        </w:rPr>
-        <w:t xml:space="preserve">As soon as the Client configures the Iterator, and all the settings are correct, Iterator starts the sequence. It is performed in the Helper Loop of the Actor </w:t>
-      </w:r>
-      <w:proofErr w:type="gramStart"/>
-      <w:r>
-        <w:rPr>
-          <w:lang w:val="en-GB"/>
-        </w:rPr>
-        <w:t>Core, and</w:t>
-      </w:r>
-      <w:proofErr w:type="gramEnd"/>
-      <w:r>
-        <w:rPr>
-          <w:lang w:val="en-GB"/>
-        </w:rPr>
-        <w:t xml:space="preserve"> is split in 5 </w:t>
-      </w:r>
-      <w:proofErr w:type="spellStart"/>
-      <w:r>
-        <w:rPr>
-          <w:lang w:val="en-GB"/>
-        </w:rPr>
-        <w:t>subVIs</w:t>
-      </w:r>
-      <w:proofErr w:type="spellEnd"/>
-      <w:r>
-        <w:rPr>
-          <w:lang w:val="en-GB"/>
-        </w:rPr>
-        <w:t xml:space="preserve"> for the sake of simplicity.</w:t>
+        <w:keepNext/>
+        <w:rPr>
+          <w:lang w:val="en-GB"/>
+        </w:rPr>
+      </w:pPr>
+      <w:r>
+        <w:rPr>
+          <w:lang w:val="en-GB"/>
+        </w:rPr>
+        <w:t>Launches the sequence of calls starting from the Prepare stage.</w:t>
+      </w:r>
+      <w:r>
+        <w:rPr>
+          <w:lang w:val="en-GB"/>
+        </w:rPr>
+        <w:t xml:space="preserve"> </w:t>
+      </w:r>
+      <w:r>
+        <w:rPr>
+          <w:lang w:val="en-GB"/>
+        </w:rPr>
+        <w:t>Does not have any input parameters.</w:t>
       </w:r>
     </w:p>
     <w:p>
       <w:pPr>
-        <w:rPr>
-          <w:lang w:val="en-GB"/>
-        </w:rPr>
-      </w:pPr>
-      <w:r>
-        <w:rPr>
-          <w:lang w:val="en-GB"/>
-        </w:rPr>
-        <w:t xml:space="preserve">N.B. </w:t>
-      </w:r>
-      <w:r>
-        <w:rPr>
-          <w:lang w:val="en-GB"/>
-        </w:rPr>
-        <w:t>Since t</w:t>
-      </w:r>
-      <w:r>
-        <w:rPr>
-          <w:lang w:val="en-GB"/>
-        </w:rPr>
-        <w:t>hese VIs are</w:t>
-      </w:r>
-      <w:r>
-        <w:rPr>
-          <w:lang w:val="en-GB"/>
-        </w:rPr>
-        <w:t xml:space="preserve"> executed in the Helper Loop, they do </w:t>
-      </w:r>
-      <w:r>
-        <w:rPr>
-          <w:lang w:val="en-GB"/>
-        </w:rPr>
-        <w:t>not address the Actor cluster.</w:t>
-      </w:r>
-      <w:bookmarkStart w:id="5" w:name="_GoBack"/>
+        <w:pStyle w:val="Heading2"/>
+        <w:rPr>
+          <w:lang w:val="en-GB"/>
+        </w:rPr>
+      </w:pPr>
+      <w:bookmarkStart w:id="5" w:name="_Toc505157180"/>
+      <w:r>
+        <w:rPr>
+          <w:lang w:val="en-GB"/>
+        </w:rPr>
+        <w:t xml:space="preserve">Method: </w:t>
+      </w:r>
+      <w:r>
+        <w:rPr>
+          <w:lang w:val="en-GB"/>
+        </w:rPr>
+        <w:t>Stop Iterat</w:t>
+      </w:r>
+      <w:r>
+        <w:rPr>
+          <w:lang w:val="en-GB"/>
+        </w:rPr>
+        <w:t>ions</w:t>
+      </w:r>
       <w:bookmarkEnd w:id="5"/>
     </w:p>
     <w:p>
       <w:pPr>
+        <w:keepNext/>
+        <w:rPr>
+          <w:lang w:val="en-GB"/>
+        </w:rPr>
+      </w:pPr>
+      <w:r>
+        <w:rPr>
+          <w:lang w:val="en-GB"/>
+        </w:rPr>
+        <w:t>S</w:t>
+      </w:r>
+      <w:r>
+        <w:rPr>
+          <w:lang w:val="en-GB"/>
+        </w:rPr>
+        <w:t>top</w:t>
+      </w:r>
+      <w:r>
+        <w:rPr>
+          <w:lang w:val="en-GB"/>
+        </w:rPr>
+        <w:t>s</w:t>
+      </w:r>
+      <w:r>
+        <w:rPr>
+          <w:lang w:val="en-GB"/>
+        </w:rPr>
+        <w:t xml:space="preserve"> the iterations</w:t>
+      </w:r>
+      <w:r>
+        <w:rPr>
+          <w:lang w:val="en-GB"/>
+        </w:rPr>
+        <w:t xml:space="preserve"> and moves to the Conclude stage. Does not have any input parameters.</w:t>
+      </w:r>
+    </w:p>
+    <w:p>
+      <w:pPr>
+        <w:keepNext/>
+        <w:rPr>
+          <w:lang w:val="en-GB"/>
+        </w:rPr>
+      </w:pPr>
+    </w:p>
+    <w:p>
+      <w:pPr>
+        <w:pStyle w:val="Heading1"/>
+        <w:rPr>
+          <w:lang w:val="en-GB"/>
+        </w:rPr>
+      </w:pPr>
+      <w:bookmarkStart w:id="6" w:name="_Toc505157181"/>
+      <w:r>
+        <w:rPr>
+          <w:lang w:val="en-GB"/>
+        </w:rPr>
+        <w:t>Other methods</w:t>
+      </w:r>
+      <w:bookmarkEnd w:id="6"/>
+    </w:p>
+    <w:p>
+      <w:pPr>
+        <w:rPr>
+          <w:lang w:val="en-GB"/>
+        </w:rPr>
+      </w:pPr>
+      <w:r>
+        <w:rPr>
+          <w:lang w:val="en-GB"/>
+        </w:rPr>
+        <w:t xml:space="preserve">As soon as the Client configures the Iterator, and all the settings are correct, Iterator starts the sequence. It is performed in the Helper Loop of the Actor </w:t>
+      </w:r>
+      <w:proofErr w:type="gramStart"/>
+      <w:r>
+        <w:rPr>
+          <w:lang w:val="en-GB"/>
+        </w:rPr>
+        <w:t>Core, and</w:t>
+      </w:r>
+      <w:proofErr w:type="gramEnd"/>
+      <w:r>
+        <w:rPr>
+          <w:lang w:val="en-GB"/>
+        </w:rPr>
+        <w:t xml:space="preserve"> is split in 5 </w:t>
+      </w:r>
+      <w:proofErr w:type="spellStart"/>
+      <w:r>
+        <w:rPr>
+          <w:lang w:val="en-GB"/>
+        </w:rPr>
+        <w:t>subVIs</w:t>
+      </w:r>
+      <w:proofErr w:type="spellEnd"/>
+      <w:r>
+        <w:rPr>
+          <w:lang w:val="en-GB"/>
+        </w:rPr>
+        <w:t xml:space="preserve"> for the sake of simplicity.</w:t>
+      </w:r>
+    </w:p>
+    <w:p>
+      <w:pPr>
+        <w:rPr>
+          <w:lang w:val="en-GB"/>
+        </w:rPr>
+      </w:pPr>
+      <w:r>
+        <w:rPr>
+          <w:lang w:val="en-GB"/>
+        </w:rPr>
+        <w:t xml:space="preserve">N.B. </w:t>
+      </w:r>
+      <w:r>
+        <w:rPr>
+          <w:lang w:val="en-GB"/>
+        </w:rPr>
+        <w:t>Since t</w:t>
+      </w:r>
+      <w:r>
+        <w:rPr>
+          <w:lang w:val="en-GB"/>
+        </w:rPr>
+        <w:t>hese VIs are</w:t>
+      </w:r>
+      <w:r>
+        <w:rPr>
+          <w:lang w:val="en-GB"/>
+        </w:rPr>
+        <w:t xml:space="preserve"> executed in the Helper Loop, they do </w:t>
+      </w:r>
+      <w:r>
+        <w:rPr>
+          <w:lang w:val="en-GB"/>
+        </w:rPr>
+        <w:t>not address the Actor cluster.</w:t>
+      </w:r>
+    </w:p>
+    <w:p>
+      <w:pPr>
         <w:pStyle w:val="Heading2"/>
         <w:rPr>
           <w:lang w:val="en-GB"/>
         </w:rPr>
       </w:pPr>
-      <w:bookmarkStart w:id="6" w:name="_Toc505009288"/>
+      <w:bookmarkStart w:id="7" w:name="_Toc505157182"/>
       <w:r>
         <w:rPr>
           <w:lang w:val="en-GB"/>
         </w:rPr>
         <w:t>Check Settings</w:t>
       </w:r>
-      <w:bookmarkEnd w:id="6"/>
+      <w:bookmarkEnd w:id="7"/>
     </w:p>
     <w:p>
       <w:pPr>
@@ -1859,49 +2023,13 @@
           <w:lang w:val="en-GB"/>
         </w:rPr>
       </w:pPr>
-      <w:bookmarkStart w:id="7" w:name="_Toc505009289"/>
+      <w:bookmarkStart w:id="8" w:name="_Toc505157183"/>
       <w:r>
         <w:rPr>
           <w:lang w:val="en-GB"/>
         </w:rPr>
         <w:lastRenderedPageBreak/>
         <w:t>Prepare</w:t>
-      </w:r>
-      <w:bookmarkEnd w:id="7"/>
-    </w:p>
-    <w:p>
-      <w:pPr>
-        <w:keepNext/>
-        <w:rPr>
-          <w:lang w:val="en-GB"/>
-        </w:rPr>
-      </w:pPr>
-      <w:r>
-        <w:rPr>
-          <w:lang w:val="en-GB"/>
-        </w:rPr>
-        <w:t>Sends the Prepare message to the Caller and waits for a response. Depending on the response</w:t>
-      </w:r>
-      <w:r>
-        <w:rPr>
-          <w:lang w:val="en-GB"/>
-        </w:rPr>
-        <w:t>, proceeds or not with the iterations.</w:t>
-      </w:r>
-    </w:p>
-    <w:p>
-      <w:pPr>
-        <w:pStyle w:val="Heading2"/>
-        <w:rPr>
-          <w:lang w:val="en-GB"/>
-        </w:rPr>
-      </w:pPr>
-      <w:bookmarkStart w:id="8" w:name="_Toc505009290"/>
-      <w:r>
-        <w:rPr>
-          <w:lang w:val="en-GB"/>
-        </w:rPr>
-        <w:t>Iterate</w:t>
       </w:r>
       <w:bookmarkEnd w:id="8"/>
     </w:p>
@@ -1916,13 +2044,13 @@
         <w:rPr>
           <w:lang w:val="en-GB"/>
         </w:rPr>
-        <w:t>Sends the Iterate message to the Caller</w:t>
-      </w:r>
-      <w:r>
-        <w:rPr>
-          <w:lang w:val="en-GB"/>
-        </w:rPr>
-        <w:t xml:space="preserve"> until they are stopped by the Stop Iterate message, or any of the Stop conditions.</w:t>
+        <w:t>Sends the Prepare message to the Caller and waits for a response. Depending on the response</w:t>
+      </w:r>
+      <w:r>
+        <w:rPr>
+          <w:lang w:val="en-GB"/>
+        </w:rPr>
+        <w:t>, proceeds or not with the iterations.</w:t>
       </w:r>
     </w:p>
     <w:p>
@@ -1932,49 +2060,124 @@
           <w:lang w:val="en-GB"/>
         </w:rPr>
       </w:pPr>
-      <w:bookmarkStart w:id="9" w:name="_Toc505009291"/>
-      <w:r>
-        <w:rPr>
-          <w:lang w:val="en-GB"/>
-        </w:rPr>
-        <w:t>Conclude</w:t>
+      <w:bookmarkStart w:id="9" w:name="_Toc505157184"/>
+      <w:r>
+        <w:rPr>
+          <w:lang w:val="en-GB"/>
+        </w:rPr>
+        <w:t>Iterate</w:t>
       </w:r>
       <w:bookmarkEnd w:id="9"/>
     </w:p>
     <w:p>
       <w:pPr>
-        <w:rPr>
-          <w:lang w:val="en-GB"/>
-        </w:rPr>
-      </w:pPr>
-      <w:r>
-        <w:rPr>
-          <w:lang w:val="en-GB"/>
-        </w:rPr>
-        <w:t>Sends the Conclude message to the Caller</w:t>
-      </w:r>
-      <w:r>
-        <w:rPr>
-          <w:lang w:val="en-GB"/>
-        </w:rPr>
-        <w:t>.</w:t>
+        <w:keepNext/>
+        <w:rPr>
+          <w:lang w:val="en-GB"/>
+        </w:rPr>
+      </w:pPr>
+      <w:r>
+        <w:rPr>
+          <w:lang w:val="en-GB"/>
+        </w:rPr>
+        <w:t>Sends the Iterate message to the Caller</w:t>
+      </w:r>
+      <w:r>
+        <w:rPr>
+          <w:lang w:val="en-GB"/>
+        </w:rPr>
+        <w:t xml:space="preserve"> until they are stopped by the Stop Iterate message, or any of the Stop conditions.</w:t>
       </w:r>
     </w:p>
     <w:p>
       <w:pPr>
+        <w:pStyle w:val="Heading2"/>
+        <w:rPr>
+          <w:lang w:val="en-GB"/>
+        </w:rPr>
+      </w:pPr>
+      <w:bookmarkStart w:id="10" w:name="_Toc505157185"/>
+      <w:r>
+        <w:rPr>
+          <w:lang w:val="en-GB"/>
+        </w:rPr>
+        <w:t>Conclude</w:t>
+      </w:r>
+      <w:bookmarkEnd w:id="10"/>
+    </w:p>
+    <w:p>
+      <w:pPr>
+        <w:rPr>
+          <w:lang w:val="en-GB"/>
+        </w:rPr>
+      </w:pPr>
+      <w:r>
+        <w:rPr>
+          <w:lang w:val="en-GB"/>
+        </w:rPr>
+        <w:t>Sends the Conclude message to the Caller</w:t>
+      </w:r>
+      <w:r>
+        <w:rPr>
+          <w:lang w:val="en-GB"/>
+        </w:rPr>
+        <w:t>.</w:t>
+      </w:r>
+      <w:r>
+        <w:rPr>
+          <w:lang w:val="en-GB"/>
+        </w:rPr>
+        <w:t xml:space="preserve"> After this message, the Event </w:t>
+      </w:r>
+    </w:p>
+    <w:p>
+      <w:pPr>
+        <w:rPr>
+          <w:lang w:val="en-GB"/>
+        </w:rPr>
+      </w:pPr>
+      <w:r>
+        <w:rPr>
+          <w:lang w:val="en-GB"/>
+        </w:rPr>
+        <w:t>After all the iterations, the Helper loop sends a Report Error message, reporting the end of the sequence. If there is no error, an empty error cluster will be sent.</w:t>
+      </w:r>
+    </w:p>
+    <w:p>
+      <w:pPr>
+        <w:rPr>
+          <w:lang w:val="en-GB"/>
+        </w:rPr>
+      </w:pPr>
+      <w:r>
+        <w:rPr>
+          <w:lang w:val="en-GB"/>
+        </w:rPr>
+        <w:t>At the very end of the sequence, the Helper loop flushes the queue of incoming Events. Therefore, the Start Iterations commands received during the sequence of iterations will not be executed.</w:t>
+      </w:r>
+    </w:p>
+    <w:p>
+      <w:pPr>
+        <w:rPr>
+          <w:lang w:val="en-GB"/>
+        </w:rPr>
+      </w:pPr>
+    </w:p>
+    <w:p>
+      <w:pPr>
         <w:pStyle w:val="Heading1"/>
         <w:rPr>
           <w:lang w:val="en-GB"/>
         </w:rPr>
       </w:pPr>
-      <w:bookmarkStart w:id="10" w:name="_Toc505009292"/>
+      <w:bookmarkStart w:id="11" w:name="_Toc505157186"/>
       <w:r>
         <w:rPr>
           <w:lang w:val="en-GB"/>
         </w:rPr>
         <w:t>Error codes</w:t>
       </w:r>
-      <w:bookmarkEnd w:id="10"/>
+      <w:bookmarkEnd w:id="11"/>
     </w:p>
     <w:p>
       <w:pPr>
@@ -6446,6 +6649,7 @@
     <w:rsid w:val="00565D9E"/>
     <w:rsid w:val="005752D9"/>
     <w:rsid w:val="005F24EB"/>
+    <w:rsid w:val="006526C7"/>
     <w:rsid w:val="006F234E"/>
     <w:rsid w:val="007B526D"/>
     <w:rsid w:val="00882E5B"/>
@@ -7220,7 +7424,7 @@
 </file>
 
 <file path=customXml/itemProps2.xml><?xml version="1.0" encoding="utf-8"?>
-<ds:datastoreItem xmlns:ds="http://schemas.openxmlformats.org/officeDocument/2006/customXml" ds:itemID="{83375AE1-57D5-469F-B052-37B0EC666E1B}">
+<ds:datastoreItem xmlns:ds="http://schemas.openxmlformats.org/officeDocument/2006/customXml" ds:itemID="{06079CB6-918E-4766-8AF9-D3AD4E35A9C0}">
   <ds:schemaRefs>
     <ds:schemaRef ds:uri="http://schemas.openxmlformats.org/officeDocument/2006/bibliography"/>
   </ds:schemaRefs>

</xml_diff>

<commit_message>
Iterator Actor: Report Error abstract message also returns Stopped by the Caller boolean.
The returned value is True if the Caller sent a "Stop Iterations" message to the Iterator during the sequence.
</commit_message>
<xml_diff>
--- a/Documentation/Iterator Actor Documentation.docx
+++ b/Documentation/Iterator Actor Documentation.docx
@@ -52,17 +52,8 @@
               <w:lang w:val="fr-CH"/>
             </w:rPr>
             <w:br/>
-          </w:r>
-          <w:proofErr w:type="spellStart"/>
-          <w:r>
-            <w:rPr>
-              <w:sz w:val="18"/>
-              <w:szCs w:val="18"/>
-              <w:lang w:val="fr-CH"/>
-            </w:rPr>
             <w:t>Switzerland</w:t>
           </w:r>
-          <w:proofErr w:type="spellEnd"/>
         </w:p>
       </w:sdtContent>
     </w:sdt>
@@ -176,7 +167,7 @@
                 <w:noProof/>
                 <w:lang w:val="fr-CH"/>
               </w:rPr>
-              <w:t>31.01.2018</w:t>
+              <w:t>06.02.2018</w:t>
             </w:r>
             <w:r>
               <w:fldChar w:fldCharType="end"/>
@@ -262,12 +253,7 @@
             <w:pStyle w:val="TOCHeading"/>
           </w:pPr>
           <w:r>
-            <w:t>Table of Conten</w:t>
-          </w:r>
-          <w:bookmarkStart w:id="0" w:name="_GoBack"/>
-          <w:bookmarkEnd w:id="0"/>
-          <w:r>
-            <w:t>ts</w:t>
+            <w:t>Table of Contents</w:t>
           </w:r>
         </w:p>
         <w:p>
@@ -291,7 +277,7 @@
           <w:r>
             <w:fldChar w:fldCharType="separate"/>
           </w:r>
-          <w:hyperlink w:anchor="_Toc505157176" w:history="1">
+          <w:hyperlink w:anchor="_Toc505701646" w:history="1">
             <w:r>
               <w:rPr>
                 <w:rStyle w:val="Hyperlink"/>
@@ -319,7 +305,7 @@
                 <w:noProof/>
                 <w:webHidden/>
               </w:rPr>
-              <w:instrText xml:space="preserve"> PAGEREF _Toc505157176 \h </w:instrText>
+              <w:instrText xml:space="preserve"> PAGEREF _Toc505701646 \h </w:instrText>
             </w:r>
             <w:r>
               <w:rPr>
@@ -362,7 +348,7 @@
               <w:lang w:val="en-GB" w:eastAsia="en-GB"/>
             </w:rPr>
           </w:pPr>
-          <w:hyperlink w:anchor="_Toc505157177" w:history="1">
+          <w:hyperlink w:anchor="_Toc505701647" w:history="1">
             <w:r>
               <w:rPr>
                 <w:rStyle w:val="Hyperlink"/>
@@ -390,7 +376,7 @@
                 <w:noProof/>
                 <w:webHidden/>
               </w:rPr>
-              <w:instrText xml:space="preserve"> PAGEREF _Toc505157177 \h </w:instrText>
+              <w:instrText xml:space="preserve"> PAGEREF _Toc505701647 \h </w:instrText>
             </w:r>
             <w:r>
               <w:rPr>
@@ -433,7 +419,7 @@
               <w:lang w:val="en-GB" w:eastAsia="en-GB"/>
             </w:rPr>
           </w:pPr>
-          <w:hyperlink w:anchor="_Toc505157178" w:history="1">
+          <w:hyperlink w:anchor="_Toc505701648" w:history="1">
             <w:r>
               <w:rPr>
                 <w:rStyle w:val="Hyperlink"/>
@@ -461,7 +447,7 @@
                 <w:noProof/>
                 <w:webHidden/>
               </w:rPr>
-              <w:instrText xml:space="preserve"> PAGEREF _Toc505157178 \h </w:instrText>
+              <w:instrText xml:space="preserve"> PAGEREF _Toc505701648 \h </w:instrText>
             </w:r>
             <w:r>
               <w:rPr>
@@ -504,7 +490,7 @@
               <w:lang w:val="en-GB" w:eastAsia="en-GB"/>
             </w:rPr>
           </w:pPr>
-          <w:hyperlink w:anchor="_Toc505157179" w:history="1">
+          <w:hyperlink w:anchor="_Toc505701649" w:history="1">
             <w:r>
               <w:rPr>
                 <w:rStyle w:val="Hyperlink"/>
@@ -532,7 +518,7 @@
                 <w:noProof/>
                 <w:webHidden/>
               </w:rPr>
-              <w:instrText xml:space="preserve"> PAGEREF _Toc505157179 \h </w:instrText>
+              <w:instrText xml:space="preserve"> PAGEREF _Toc505701649 \h </w:instrText>
             </w:r>
             <w:r>
               <w:rPr>
@@ -575,7 +561,7 @@
               <w:lang w:val="en-GB" w:eastAsia="en-GB"/>
             </w:rPr>
           </w:pPr>
-          <w:hyperlink w:anchor="_Toc505157180" w:history="1">
+          <w:hyperlink w:anchor="_Toc505701650" w:history="1">
             <w:r>
               <w:rPr>
                 <w:rStyle w:val="Hyperlink"/>
@@ -603,7 +589,78 @@
                 <w:noProof/>
                 <w:webHidden/>
               </w:rPr>
-              <w:instrText xml:space="preserve"> PAGEREF _Toc505157180 \h </w:instrText>
+              <w:instrText xml:space="preserve"> PAGEREF _Toc505701650 \h </w:instrText>
+            </w:r>
+            <w:r>
+              <w:rPr>
+                <w:noProof/>
+                <w:webHidden/>
+              </w:rPr>
+            </w:r>
+            <w:r>
+              <w:rPr>
+                <w:noProof/>
+                <w:webHidden/>
+              </w:rPr>
+              <w:fldChar w:fldCharType="separate"/>
+            </w:r>
+            <w:r>
+              <w:rPr>
+                <w:noProof/>
+                <w:webHidden/>
+              </w:rPr>
+              <w:t>3</w:t>
+            </w:r>
+            <w:r>
+              <w:rPr>
+                <w:noProof/>
+                <w:webHidden/>
+              </w:rPr>
+              <w:fldChar w:fldCharType="end"/>
+            </w:r>
+          </w:hyperlink>
+        </w:p>
+        <w:p>
+          <w:pPr>
+            <w:pStyle w:val="TOC2"/>
+            <w:tabs>
+              <w:tab w:val="right" w:leader="dot" w:pos="9350"/>
+            </w:tabs>
+            <w:rPr>
+              <w:rFonts w:asciiTheme="minorHAnsi" w:eastAsiaTheme="minorEastAsia" w:hAnsiTheme="minorHAnsi"/>
+              <w:noProof/>
+              <w:lang w:val="en-GB" w:eastAsia="en-GB"/>
+            </w:rPr>
+          </w:pPr>
+          <w:hyperlink w:anchor="_Toc505701651" w:history="1">
+            <w:r>
+              <w:rPr>
+                <w:rStyle w:val="Hyperlink"/>
+                <w:noProof/>
+                <w:lang w:val="en-GB"/>
+              </w:rPr>
+              <w:t>Message: Report Error</w:t>
+            </w:r>
+            <w:r>
+              <w:rPr>
+                <w:noProof/>
+                <w:webHidden/>
+              </w:rPr>
+              <w:tab/>
+            </w:r>
+            <w:r>
+              <w:rPr>
+                <w:noProof/>
+                <w:webHidden/>
+              </w:rPr>
+              <w:fldChar w:fldCharType="begin"/>
+            </w:r>
+            <w:r>
+              <w:rPr>
+                <w:noProof/>
+                <w:webHidden/>
+              </w:rPr>
+              <w:instrText xml:space="preserve"> PAGEREF _Toc505701651 \h </w:instrText>
             </w:r>
             <w:r>
               <w:rPr>
@@ -646,7 +703,7 @@
               <w:lang w:val="en-GB" w:eastAsia="en-GB"/>
             </w:rPr>
           </w:pPr>
-          <w:hyperlink w:anchor="_Toc505157181" w:history="1">
+          <w:hyperlink w:anchor="_Toc505701652" w:history="1">
             <w:r>
               <w:rPr>
                 <w:rStyle w:val="Hyperlink"/>
@@ -674,7 +731,7 @@
                 <w:noProof/>
                 <w:webHidden/>
               </w:rPr>
-              <w:instrText xml:space="preserve"> PAGEREF _Toc505157181 \h </w:instrText>
+              <w:instrText xml:space="preserve"> PAGEREF _Toc505701652 \h </w:instrText>
             </w:r>
             <w:r>
               <w:rPr>
@@ -717,7 +774,7 @@
               <w:lang w:val="en-GB" w:eastAsia="en-GB"/>
             </w:rPr>
           </w:pPr>
-          <w:hyperlink w:anchor="_Toc505157182" w:history="1">
+          <w:hyperlink w:anchor="_Toc505701653" w:history="1">
             <w:r>
               <w:rPr>
                 <w:rStyle w:val="Hyperlink"/>
@@ -745,7 +802,7 @@
                 <w:noProof/>
                 <w:webHidden/>
               </w:rPr>
-              <w:instrText xml:space="preserve"> PAGEREF _Toc505157182 \h </w:instrText>
+              <w:instrText xml:space="preserve"> PAGEREF _Toc505701653 \h </w:instrText>
             </w:r>
             <w:r>
               <w:rPr>
@@ -788,7 +845,7 @@
               <w:lang w:val="en-GB" w:eastAsia="en-GB"/>
             </w:rPr>
           </w:pPr>
-          <w:hyperlink w:anchor="_Toc505157183" w:history="1">
+          <w:hyperlink w:anchor="_Toc505701654" w:history="1">
             <w:r>
               <w:rPr>
                 <w:rStyle w:val="Hyperlink"/>
@@ -816,7 +873,7 @@
                 <w:noProof/>
                 <w:webHidden/>
               </w:rPr>
-              <w:instrText xml:space="preserve"> PAGEREF _Toc505157183 \h </w:instrText>
+              <w:instrText xml:space="preserve"> PAGEREF _Toc505701654 \h </w:instrText>
             </w:r>
             <w:r>
               <w:rPr>
@@ -859,7 +916,7 @@
               <w:lang w:val="en-GB" w:eastAsia="en-GB"/>
             </w:rPr>
           </w:pPr>
-          <w:hyperlink w:anchor="_Toc505157184" w:history="1">
+          <w:hyperlink w:anchor="_Toc505701655" w:history="1">
             <w:r>
               <w:rPr>
                 <w:rStyle w:val="Hyperlink"/>
@@ -887,7 +944,7 @@
                 <w:noProof/>
                 <w:webHidden/>
               </w:rPr>
-              <w:instrText xml:space="preserve"> PAGEREF _Toc505157184 \h </w:instrText>
+              <w:instrText xml:space="preserve"> PAGEREF _Toc505701655 \h </w:instrText>
             </w:r>
             <w:r>
               <w:rPr>
@@ -930,7 +987,7 @@
               <w:lang w:val="en-GB" w:eastAsia="en-GB"/>
             </w:rPr>
           </w:pPr>
-          <w:hyperlink w:anchor="_Toc505157185" w:history="1">
+          <w:hyperlink w:anchor="_Toc505701656" w:history="1">
             <w:r>
               <w:rPr>
                 <w:rStyle w:val="Hyperlink"/>
@@ -958,7 +1015,7 @@
                 <w:noProof/>
                 <w:webHidden/>
               </w:rPr>
-              <w:instrText xml:space="preserve"> PAGEREF _Toc505157185 \h </w:instrText>
+              <w:instrText xml:space="preserve"> PAGEREF _Toc505701656 \h </w:instrText>
             </w:r>
             <w:r>
               <w:rPr>
@@ -1001,7 +1058,7 @@
               <w:lang w:val="en-GB" w:eastAsia="en-GB"/>
             </w:rPr>
           </w:pPr>
-          <w:hyperlink w:anchor="_Toc505157186" w:history="1">
+          <w:hyperlink w:anchor="_Toc505701657" w:history="1">
             <w:r>
               <w:rPr>
                 <w:rStyle w:val="Hyperlink"/>
@@ -1029,7 +1086,7 @@
                 <w:noProof/>
                 <w:webHidden/>
               </w:rPr>
-              <w:instrText xml:space="preserve"> PAGEREF _Toc505157186 \h </w:instrText>
+              <w:instrText xml:space="preserve"> PAGEREF _Toc505701657 \h </w:instrText>
             </w:r>
             <w:r>
               <w:rPr>
@@ -1080,7 +1137,7 @@
           <w:lang w:val="en-GB"/>
         </w:rPr>
       </w:pPr>
-      <w:bookmarkStart w:id="1" w:name="_Toc505157176"/>
+      <w:bookmarkStart w:id="0" w:name="_Toc505701646"/>
       <w:r>
         <w:rPr>
           <w:lang w:val="en-GB"/>
@@ -1094,7 +1151,7 @@
         </w:rPr>
         <w:t>escription</w:t>
       </w:r>
-      <w:bookmarkEnd w:id="1"/>
+      <w:bookmarkEnd w:id="0"/>
     </w:p>
     <w:p>
       <w:pPr>
@@ -1287,7 +1344,7 @@
           <w:lang w:val="en-GB"/>
         </w:rPr>
       </w:pPr>
-      <w:bookmarkStart w:id="2" w:name="_Toc505157177"/>
+      <w:bookmarkStart w:id="1" w:name="_Toc505701647"/>
       <w:r>
         <w:rPr>
           <w:lang w:val="en-GB"/>
@@ -1295,7 +1352,7 @@
         <w:lastRenderedPageBreak/>
         <w:t>API</w:t>
       </w:r>
-      <w:bookmarkEnd w:id="2"/>
+      <w:bookmarkEnd w:id="1"/>
     </w:p>
     <w:p>
       <w:pPr>
@@ -1389,14 +1446,14 @@
           <w:lang w:val="en-GB"/>
         </w:rPr>
       </w:pPr>
-      <w:bookmarkStart w:id="3" w:name="_Toc505157178"/>
+      <w:bookmarkStart w:id="2" w:name="_Toc505701648"/>
       <w:r>
         <w:rPr>
           <w:lang w:val="en-GB"/>
         </w:rPr>
         <w:t>Property: Settings</w:t>
       </w:r>
-      <w:bookmarkEnd w:id="3"/>
+      <w:bookmarkEnd w:id="2"/>
     </w:p>
     <w:p>
       <w:pPr>
@@ -1482,21 +1539,7 @@
         <w:rPr>
           <w:lang w:val="en-GB"/>
         </w:rPr>
-        <w:t xml:space="preserve">Three message classes that call your Preparation, Iteration, and Conclusion methods. All three classes should inherit from the Iterator Reply </w:t>
-      </w:r>
-      <w:proofErr w:type="spellStart"/>
-      <w:r>
-        <w:rPr>
-          <w:lang w:val="en-GB"/>
-        </w:rPr>
-        <w:t>Msg</w:t>
-      </w:r>
-      <w:proofErr w:type="spellEnd"/>
-      <w:r>
-        <w:rPr>
-          <w:lang w:val="en-GB"/>
-        </w:rPr>
-        <w:t xml:space="preserve"> with only the method Do Core overridden. This is necessary for checking the timeouts of all the actions.</w:t>
+        <w:t>Three message classes that call your Preparation, Iteration, and Conclusion methods. All three classes should inherit from the Iterator Reply Msg with only the method Do Core overridden. This is necessary for checking the timeouts of all the actions.</w:t>
       </w:r>
     </w:p>
     <w:p>
@@ -1664,21 +1707,7 @@
         <w:rPr>
           <w:lang w:val="en-GB"/>
         </w:rPr>
-        <w:t xml:space="preserve">(optional) A message class that receives the errors returned by the Iterator. It should inherit from the Iterator Report Error </w:t>
-      </w:r>
-      <w:proofErr w:type="spellStart"/>
-      <w:r>
-        <w:rPr>
-          <w:lang w:val="en-GB"/>
-        </w:rPr>
-        <w:t>Msg</w:t>
-      </w:r>
-      <w:proofErr w:type="spellEnd"/>
-      <w:r>
-        <w:rPr>
-          <w:lang w:val="en-GB"/>
-        </w:rPr>
-        <w:t xml:space="preserve"> class.</w:t>
+        <w:t>(optional) A message class that receives the errors returned by the Iterator. It should inherit from the Iterator Report Error Msg class.</w:t>
       </w:r>
     </w:p>
     <w:p>
@@ -1688,7 +1717,7 @@
           <w:lang w:val="en-GB"/>
         </w:rPr>
       </w:pPr>
-      <w:bookmarkStart w:id="4" w:name="_Toc505157179"/>
+      <w:bookmarkStart w:id="3" w:name="_Toc505701649"/>
       <w:r>
         <w:rPr>
           <w:lang w:val="en-GB"/>
@@ -1699,19 +1728,55 @@
         <w:rPr>
           <w:lang w:val="en-GB"/>
         </w:rPr>
-        <w:t>St</w:t>
-      </w:r>
-      <w:r>
-        <w:rPr>
-          <w:lang w:val="en-GB"/>
-        </w:rPr>
-        <w:t>art</w:t>
-      </w:r>
-      <w:r>
-        <w:rPr>
-          <w:lang w:val="en-GB"/>
-        </w:rPr>
-        <w:t xml:space="preserve"> Iterations</w:t>
+        <w:t>Start Iterations</w:t>
+      </w:r>
+      <w:bookmarkEnd w:id="3"/>
+    </w:p>
+    <w:p>
+      <w:pPr>
+        <w:keepNext/>
+        <w:rPr>
+          <w:lang w:val="en-GB"/>
+        </w:rPr>
+      </w:pPr>
+      <w:r>
+        <w:rPr>
+          <w:lang w:val="en-GB"/>
+        </w:rPr>
+        <w:t>Launches the sequence of calls starting from the Prepare stage.</w:t>
+      </w:r>
+      <w:r>
+        <w:rPr>
+          <w:lang w:val="en-GB"/>
+        </w:rPr>
+        <w:t xml:space="preserve"> Does not have any input parameters.</w:t>
+      </w:r>
+    </w:p>
+    <w:p>
+      <w:pPr>
+        <w:pStyle w:val="Heading2"/>
+        <w:rPr>
+          <w:lang w:val="en-GB"/>
+        </w:rPr>
+      </w:pPr>
+      <w:bookmarkStart w:id="4" w:name="_Toc505701650"/>
+      <w:r>
+        <w:rPr>
+          <w:lang w:val="en-GB"/>
+        </w:rPr>
+        <w:t xml:space="preserve">Method: </w:t>
+      </w:r>
+      <w:r>
+        <w:rPr>
+          <w:lang w:val="en-GB"/>
+        </w:rPr>
+        <w:t>Stop Iterat</w:t>
+      </w:r>
+      <w:r>
+        <w:rPr>
+          <w:lang w:val="en-GB"/>
+        </w:rPr>
+        <w:t>ions</w:t>
       </w:r>
       <w:bookmarkEnd w:id="4"/>
     </w:p>
@@ -1726,19 +1791,31 @@
         <w:rPr>
           <w:lang w:val="en-GB"/>
         </w:rPr>
-        <w:t>Launches the sequence of calls starting from the Prepare stage.</w:t>
-      </w:r>
-      <w:r>
-        <w:rPr>
-          <w:lang w:val="en-GB"/>
-        </w:rPr>
-        <w:t xml:space="preserve"> </w:t>
-      </w:r>
-      <w:r>
-        <w:rPr>
-          <w:lang w:val="en-GB"/>
-        </w:rPr>
-        <w:t>Does not have any input parameters.</w:t>
+        <w:t>S</w:t>
+      </w:r>
+      <w:r>
+        <w:rPr>
+          <w:lang w:val="en-GB"/>
+        </w:rPr>
+        <w:t>top</w:t>
+      </w:r>
+      <w:r>
+        <w:rPr>
+          <w:lang w:val="en-GB"/>
+        </w:rPr>
+        <w:t>s</w:t>
+      </w:r>
+      <w:r>
+        <w:rPr>
+          <w:lang w:val="en-GB"/>
+        </w:rPr>
+        <w:t xml:space="preserve"> the iterations</w:t>
+      </w:r>
+      <w:r>
+        <w:rPr>
+          <w:lang w:val="en-GB"/>
+        </w:rPr>
+        <w:t xml:space="preserve"> and moves to the Conclude stage. Does not have any input parameters.</w:t>
       </w:r>
     </w:p>
     <w:p>
@@ -1748,24 +1825,12 @@
           <w:lang w:val="en-GB"/>
         </w:rPr>
       </w:pPr>
-      <w:bookmarkStart w:id="5" w:name="_Toc505157180"/>
-      <w:r>
-        <w:rPr>
-          <w:lang w:val="en-GB"/>
-        </w:rPr>
-        <w:t xml:space="preserve">Method: </w:t>
-      </w:r>
-      <w:r>
-        <w:rPr>
-          <w:lang w:val="en-GB"/>
-        </w:rPr>
-        <w:t>Stop Iterat</w:t>
-      </w:r>
-      <w:r>
-        <w:rPr>
-          <w:lang w:val="en-GB"/>
-        </w:rPr>
-        <w:t>ions</w:t>
+      <w:bookmarkStart w:id="5" w:name="_Toc505701651"/>
+      <w:r>
+        <w:rPr>
+          <w:lang w:val="en-GB"/>
+        </w:rPr>
+        <w:t>Message: Report Error</w:t>
       </w:r>
       <w:bookmarkEnd w:id="5"/>
     </w:p>
@@ -1780,49 +1845,17 @@
         <w:rPr>
           <w:lang w:val="en-GB"/>
         </w:rPr>
-        <w:t>S</w:t>
-      </w:r>
-      <w:r>
-        <w:rPr>
-          <w:lang w:val="en-GB"/>
-        </w:rPr>
-        <w:t>top</w:t>
-      </w:r>
-      <w:r>
-        <w:rPr>
-          <w:lang w:val="en-GB"/>
-        </w:rPr>
-        <w:t>s</w:t>
-      </w:r>
-      <w:r>
-        <w:rPr>
-          <w:lang w:val="en-GB"/>
-        </w:rPr>
-        <w:t xml:space="preserve"> the iterations</w:t>
-      </w:r>
-      <w:r>
-        <w:rPr>
-          <w:lang w:val="en-GB"/>
-        </w:rPr>
-        <w:t xml:space="preserve"> and moves to the Conclude stage. Does not have any input parameters.</w:t>
+        <w:t>Returns the resulting Iterator error to the Caller. Also returns the Boolean indicating if the Stop Iterations method has been called during the sequence.</w:t>
       </w:r>
     </w:p>
     <w:p>
       <w:pPr>
-        <w:keepNext/>
-        <w:rPr>
-          <w:lang w:val="en-GB"/>
-        </w:rPr>
-      </w:pPr>
-    </w:p>
-    <w:p>
-      <w:pPr>
         <w:pStyle w:val="Heading1"/>
         <w:rPr>
           <w:lang w:val="en-GB"/>
         </w:rPr>
       </w:pPr>
-      <w:bookmarkStart w:id="6" w:name="_Toc505157181"/>
+      <w:bookmarkStart w:id="6" w:name="_Toc505701652"/>
       <w:r>
         <w:rPr>
           <w:lang w:val="en-GB"/>
@@ -1841,35 +1874,7 @@
         <w:rPr>
           <w:lang w:val="en-GB"/>
         </w:rPr>
-        <w:t xml:space="preserve">As soon as the Client configures the Iterator, and all the settings are correct, Iterator starts the sequence. It is performed in the Helper Loop of the Actor </w:t>
-      </w:r>
-      <w:proofErr w:type="gramStart"/>
-      <w:r>
-        <w:rPr>
-          <w:lang w:val="en-GB"/>
-        </w:rPr>
-        <w:t>Core, and</w:t>
-      </w:r>
-      <w:proofErr w:type="gramEnd"/>
-      <w:r>
-        <w:rPr>
-          <w:lang w:val="en-GB"/>
-        </w:rPr>
-        <w:t xml:space="preserve"> is split in 5 </w:t>
-      </w:r>
-      <w:proofErr w:type="spellStart"/>
-      <w:r>
-        <w:rPr>
-          <w:lang w:val="en-GB"/>
-        </w:rPr>
-        <w:t>subVIs</w:t>
-      </w:r>
-      <w:proofErr w:type="spellEnd"/>
-      <w:r>
-        <w:rPr>
-          <w:lang w:val="en-GB"/>
-        </w:rPr>
-        <w:t xml:space="preserve"> for the sake of simplicity.</w:t>
+        <w:t>As soon as the Client configures the Iterator, and all the settings are correct, Iterator starts the sequence. It is performed in the Helper Loop of the Actor Core, and is split in 5 subVIs for the sake of simplicity.</w:t>
       </w:r>
     </w:p>
     <w:p>
@@ -1916,7 +1921,7 @@
           <w:lang w:val="en-GB"/>
         </w:rPr>
       </w:pPr>
-      <w:bookmarkStart w:id="7" w:name="_Toc505157182"/>
+      <w:bookmarkStart w:id="7" w:name="_Toc505701653"/>
       <w:r>
         <w:rPr>
           <w:lang w:val="en-GB"/>
@@ -2013,6 +2018,7 @@
         <w:rPr>
           <w:lang w:val="en-GB"/>
         </w:rPr>
+        <w:lastRenderedPageBreak/>
         <w:t xml:space="preserve">depending on the Stop condition, the number of iterations or the time before stop should be non-negative </w:t>
       </w:r>
     </w:p>
@@ -2023,12 +2029,11 @@
           <w:lang w:val="en-GB"/>
         </w:rPr>
       </w:pPr>
-      <w:bookmarkStart w:id="8" w:name="_Toc505157183"/>
-      <w:r>
-        <w:rPr>
-          <w:lang w:val="en-GB"/>
-        </w:rPr>
-        <w:lastRenderedPageBreak/>
+      <w:bookmarkStart w:id="8" w:name="_Toc505701654"/>
+      <w:r>
+        <w:rPr>
+          <w:lang w:val="en-GB"/>
+        </w:rPr>
         <w:t>Prepare</w:t>
       </w:r>
       <w:bookmarkEnd w:id="8"/>
@@ -2060,7 +2065,7 @@
           <w:lang w:val="en-GB"/>
         </w:rPr>
       </w:pPr>
-      <w:bookmarkStart w:id="9" w:name="_Toc505157184"/>
+      <w:bookmarkStart w:id="9" w:name="_Toc505701655"/>
       <w:r>
         <w:rPr>
           <w:lang w:val="en-GB"/>
@@ -2096,7 +2101,7 @@
           <w:lang w:val="en-GB"/>
         </w:rPr>
       </w:pPr>
-      <w:bookmarkStart w:id="10" w:name="_Toc505157185"/>
+      <w:bookmarkStart w:id="10" w:name="_Toc505701656"/>
       <w:r>
         <w:rPr>
           <w:lang w:val="en-GB"/>
@@ -2170,7 +2175,7 @@
           <w:lang w:val="en-GB"/>
         </w:rPr>
       </w:pPr>
-      <w:bookmarkStart w:id="11" w:name="_Toc505157186"/>
+      <w:bookmarkStart w:id="11" w:name="_Toc505701657"/>
       <w:r>
         <w:rPr>
           <w:lang w:val="en-GB"/>
@@ -2496,7 +2501,7 @@
                               <w:szCs w:val="18"/>
                               <w:u w:val="none"/>
                             </w:rPr>
-                            <w:t>4</w:t>
+                            <w:t>2</w:t>
                           </w:r>
                           <w:r>
                             <w:rPr>
@@ -2649,7 +2654,7 @@
                         <w:szCs w:val="18"/>
                         <w:u w:val="none"/>
                       </w:rPr>
-                      <w:t>4</w:t>
+                      <w:t>2</w:t>
                     </w:r>
                     <w:r>
                       <w:rPr>
@@ -6646,6 +6651,7 @@
     <w:rsid w:val="00427109"/>
     <w:rsid w:val="004E5CCC"/>
     <w:rsid w:val="004F2525"/>
+    <w:rsid w:val="00543949"/>
     <w:rsid w:val="00565D9E"/>
     <w:rsid w:val="005752D9"/>
     <w:rsid w:val="005F24EB"/>
@@ -6664,6 +6670,7 @@
     <w:rsid w:val="00E94E81"/>
     <w:rsid w:val="00ED50EE"/>
     <w:rsid w:val="00F10FBA"/>
+    <w:rsid w:val="00FB1A84"/>
   </w:rsids>
   <m:mathPr>
     <m:mathFont m:val="Cambria Math"/>
@@ -7424,7 +7431,7 @@
 </file>
 
 <file path=customXml/itemProps2.xml><?xml version="1.0" encoding="utf-8"?>
-<ds:datastoreItem xmlns:ds="http://schemas.openxmlformats.org/officeDocument/2006/customXml" ds:itemID="{06079CB6-918E-4766-8AF9-D3AD4E35A9C0}">
+<ds:datastoreItem xmlns:ds="http://schemas.openxmlformats.org/officeDocument/2006/customXml" ds:itemID="{464B4E78-DF0B-4A4E-9BDE-547562B5BD04}">
   <ds:schemaRefs>
     <ds:schemaRef ds:uri="http://schemas.openxmlformats.org/officeDocument/2006/bibliography"/>
   </ds:schemaRefs>

</xml_diff>

<commit_message>
Iterator Actor: Prepare and Conclude methods made optional.
If the Caller does not specify Prepare of Conclude methods, then the Iterator will just skip the corresponding step and move to the next one with no errors.
</commit_message>
<xml_diff>
--- a/Documentation/Iterator Actor Documentation.docx
+++ b/Documentation/Iterator Actor Documentation.docx
@@ -52,8 +52,17 @@
               <w:lang w:val="fr-CH"/>
             </w:rPr>
             <w:br/>
+          </w:r>
+          <w:proofErr w:type="spellStart"/>
+          <w:r>
+            <w:rPr>
+              <w:sz w:val="18"/>
+              <w:szCs w:val="18"/>
+              <w:lang w:val="fr-CH"/>
+            </w:rPr>
             <w:t>Switzerland</w:t>
           </w:r>
+          <w:proofErr w:type="spellEnd"/>
         </w:p>
       </w:sdtContent>
     </w:sdt>
@@ -167,7 +176,7 @@
                 <w:noProof/>
                 <w:lang w:val="fr-CH"/>
               </w:rPr>
-              <w:t>06.02.2018</w:t>
+              <w:t>14.02.2018</w:t>
             </w:r>
             <w:r>
               <w:fldChar w:fldCharType="end"/>
@@ -1539,8 +1548,62 @@
         <w:rPr>
           <w:lang w:val="en-GB"/>
         </w:rPr>
-        <w:t>Three message classes that call your Preparation, Iteration, and Conclusion methods. All three classes should inherit from the Iterator Reply Msg with only the method Do Core overridden. This is necessary for checking the timeouts of all the actions.</w:t>
-      </w:r>
+        <w:t>Three message classes that call your Preparation</w:t>
+      </w:r>
+      <w:r>
+        <w:rPr>
+          <w:lang w:val="en-GB"/>
+        </w:rPr>
+        <w:t xml:space="preserve"> (optional)</w:t>
+      </w:r>
+      <w:r>
+        <w:rPr>
+          <w:lang w:val="en-GB"/>
+        </w:rPr>
+        <w:t>, Iteration, and Conclusion</w:t>
+      </w:r>
+      <w:r>
+        <w:rPr>
+          <w:lang w:val="en-GB"/>
+        </w:rPr>
+        <w:t xml:space="preserve"> (optional)</w:t>
+      </w:r>
+      <w:r>
+        <w:rPr>
+          <w:lang w:val="en-GB"/>
+        </w:rPr>
+        <w:t xml:space="preserve"> methods. All three classes should inherit from the Iterator Reply </w:t>
+      </w:r>
+      <w:proofErr w:type="spellStart"/>
+      <w:r>
+        <w:rPr>
+          <w:lang w:val="en-GB"/>
+        </w:rPr>
+        <w:t>Msg</w:t>
+      </w:r>
+      <w:proofErr w:type="spellEnd"/>
+      <w:r>
+        <w:rPr>
+          <w:lang w:val="en-GB"/>
+        </w:rPr>
+        <w:t xml:space="preserve"> with only the method Do Core overridden. This is necessary for checking the timeouts of all the actions.</w:t>
+      </w:r>
+    </w:p>
+    <w:p>
+      <w:pPr>
+        <w:pStyle w:val="ListParagraph"/>
+        <w:rPr>
+          <w:lang w:val="en-GB"/>
+        </w:rPr>
+      </w:pPr>
+      <w:r>
+        <w:rPr>
+          <w:lang w:val="en-GB"/>
+        </w:rPr>
+        <w:t>N.B. Classes for Preparation and Conclusion are optional: if not defined, the Iterator will skip them and go to the next step.</w:t>
+      </w:r>
+      <w:bookmarkStart w:id="3" w:name="_GoBack"/>
+      <w:bookmarkEnd w:id="3"/>
     </w:p>
     <w:p>
       <w:pPr>
@@ -1707,7 +1770,21 @@
         <w:rPr>
           <w:lang w:val="en-GB"/>
         </w:rPr>
-        <w:t>(optional) A message class that receives the errors returned by the Iterator. It should inherit from the Iterator Report Error Msg class.</w:t>
+        <w:t xml:space="preserve">(optional) A message class that receives the errors returned by the Iterator. It should inherit from the Iterator Report Error </w:t>
+      </w:r>
+      <w:proofErr w:type="spellStart"/>
+      <w:r>
+        <w:rPr>
+          <w:lang w:val="en-GB"/>
+        </w:rPr>
+        <w:t>Msg</w:t>
+      </w:r>
+      <w:proofErr w:type="spellEnd"/>
+      <w:r>
+        <w:rPr>
+          <w:lang w:val="en-GB"/>
+        </w:rPr>
+        <w:t xml:space="preserve"> class.</w:t>
       </w:r>
     </w:p>
     <w:p>
@@ -1717,7 +1794,7 @@
           <w:lang w:val="en-GB"/>
         </w:rPr>
       </w:pPr>
-      <w:bookmarkStart w:id="3" w:name="_Toc505701649"/>
+      <w:bookmarkStart w:id="4" w:name="_Toc505701649"/>
       <w:r>
         <w:rPr>
           <w:lang w:val="en-GB"/>
@@ -1729,54 +1806,6 @@
           <w:lang w:val="en-GB"/>
         </w:rPr>
         <w:t>Start Iterations</w:t>
-      </w:r>
-      <w:bookmarkEnd w:id="3"/>
-    </w:p>
-    <w:p>
-      <w:pPr>
-        <w:keepNext/>
-        <w:rPr>
-          <w:lang w:val="en-GB"/>
-        </w:rPr>
-      </w:pPr>
-      <w:r>
-        <w:rPr>
-          <w:lang w:val="en-GB"/>
-        </w:rPr>
-        <w:t>Launches the sequence of calls starting from the Prepare stage.</w:t>
-      </w:r>
-      <w:r>
-        <w:rPr>
-          <w:lang w:val="en-GB"/>
-        </w:rPr>
-        <w:t xml:space="preserve"> Does not have any input parameters.</w:t>
-      </w:r>
-    </w:p>
-    <w:p>
-      <w:pPr>
-        <w:pStyle w:val="Heading2"/>
-        <w:rPr>
-          <w:lang w:val="en-GB"/>
-        </w:rPr>
-      </w:pPr>
-      <w:bookmarkStart w:id="4" w:name="_Toc505701650"/>
-      <w:r>
-        <w:rPr>
-          <w:lang w:val="en-GB"/>
-        </w:rPr>
-        <w:t xml:space="preserve">Method: </w:t>
-      </w:r>
-      <w:r>
-        <w:rPr>
-          <w:lang w:val="en-GB"/>
-        </w:rPr>
-        <w:t>Stop Iterat</w:t>
-      </w:r>
-      <w:r>
-        <w:rPr>
-          <w:lang w:val="en-GB"/>
-        </w:rPr>
-        <w:t>ions</w:t>
       </w:r>
       <w:bookmarkEnd w:id="4"/>
     </w:p>
@@ -1791,31 +1820,13 @@
         <w:rPr>
           <w:lang w:val="en-GB"/>
         </w:rPr>
-        <w:t>S</w:t>
-      </w:r>
-      <w:r>
-        <w:rPr>
-          <w:lang w:val="en-GB"/>
-        </w:rPr>
-        <w:t>top</w:t>
-      </w:r>
-      <w:r>
-        <w:rPr>
-          <w:lang w:val="en-GB"/>
-        </w:rPr>
-        <w:t>s</w:t>
-      </w:r>
-      <w:r>
-        <w:rPr>
-          <w:lang w:val="en-GB"/>
-        </w:rPr>
-        <w:t xml:space="preserve"> the iterations</w:t>
-      </w:r>
-      <w:r>
-        <w:rPr>
-          <w:lang w:val="en-GB"/>
-        </w:rPr>
-        <w:t xml:space="preserve"> and moves to the Conclude stage. Does not have any input parameters.</w:t>
+        <w:t>Launches the sequence of calls starting from the Prepare stage.</w:t>
+      </w:r>
+      <w:r>
+        <w:rPr>
+          <w:lang w:val="en-GB"/>
+        </w:rPr>
+        <w:t xml:space="preserve"> Does not have any input parameters.</w:t>
       </w:r>
     </w:p>
     <w:p>
@@ -1825,12 +1836,24 @@
           <w:lang w:val="en-GB"/>
         </w:rPr>
       </w:pPr>
-      <w:bookmarkStart w:id="5" w:name="_Toc505701651"/>
-      <w:r>
-        <w:rPr>
-          <w:lang w:val="en-GB"/>
-        </w:rPr>
-        <w:t>Message: Report Error</w:t>
+      <w:bookmarkStart w:id="5" w:name="_Toc505701650"/>
+      <w:r>
+        <w:rPr>
+          <w:lang w:val="en-GB"/>
+        </w:rPr>
+        <w:t xml:space="preserve">Method: </w:t>
+      </w:r>
+      <w:r>
+        <w:rPr>
+          <w:lang w:val="en-GB"/>
+        </w:rPr>
+        <w:t>Stop Iterat</w:t>
+      </w:r>
+      <w:r>
+        <w:rPr>
+          <w:lang w:val="en-GB"/>
+        </w:rPr>
+        <w:t>ions</w:t>
       </w:r>
       <w:bookmarkEnd w:id="5"/>
     </w:p>
@@ -1845,90 +1868,186 @@
         <w:rPr>
           <w:lang w:val="en-GB"/>
         </w:rPr>
-        <w:t>Returns the resulting Iterator error to the Caller. Also returns the Boolean indicating if the Stop Iterations method has been called during the sequence.</w:t>
+        <w:t>S</w:t>
+      </w:r>
+      <w:r>
+        <w:rPr>
+          <w:lang w:val="en-GB"/>
+        </w:rPr>
+        <w:t>top</w:t>
+      </w:r>
+      <w:r>
+        <w:rPr>
+          <w:lang w:val="en-GB"/>
+        </w:rPr>
+        <w:t>s</w:t>
+      </w:r>
+      <w:r>
+        <w:rPr>
+          <w:lang w:val="en-GB"/>
+        </w:rPr>
+        <w:t xml:space="preserve"> the iterations</w:t>
+      </w:r>
+      <w:r>
+        <w:rPr>
+          <w:lang w:val="en-GB"/>
+        </w:rPr>
+        <w:t xml:space="preserve"> and moves to the Conclude stage. Does not have any input parameters.</w:t>
       </w:r>
     </w:p>
     <w:p>
       <w:pPr>
-        <w:pStyle w:val="Heading1"/>
-        <w:rPr>
-          <w:lang w:val="en-GB"/>
-        </w:rPr>
-      </w:pPr>
-      <w:bookmarkStart w:id="6" w:name="_Toc505701652"/>
-      <w:r>
-        <w:rPr>
-          <w:lang w:val="en-GB"/>
-        </w:rPr>
-        <w:t>Other methods</w:t>
+        <w:pStyle w:val="Heading2"/>
+        <w:rPr>
+          <w:lang w:val="en-GB"/>
+        </w:rPr>
+      </w:pPr>
+      <w:bookmarkStart w:id="6" w:name="_Toc505701651"/>
+      <w:r>
+        <w:rPr>
+          <w:lang w:val="en-GB"/>
+        </w:rPr>
+        <w:t>Message: Report Error</w:t>
       </w:r>
       <w:bookmarkEnd w:id="6"/>
     </w:p>
     <w:p>
       <w:pPr>
-        <w:rPr>
-          <w:lang w:val="en-GB"/>
-        </w:rPr>
-      </w:pPr>
-      <w:r>
-        <w:rPr>
-          <w:lang w:val="en-GB"/>
-        </w:rPr>
-        <w:t>As soon as the Client configures the Iterator, and all the settings are correct, Iterator starts the sequence. It is performed in the Helper Loop of the Actor Core, and is split in 5 subVIs for the sake of simplicity.</w:t>
+        <w:keepNext/>
+        <w:rPr>
+          <w:lang w:val="en-GB"/>
+        </w:rPr>
+      </w:pPr>
+      <w:r>
+        <w:rPr>
+          <w:lang w:val="en-GB"/>
+        </w:rPr>
+        <w:t>Returns the resulting Iterator error to the Caller. Also returns the Boolean indicating if the Stop Iterations method has been called during the sequence.</w:t>
       </w:r>
     </w:p>
     <w:p>
       <w:pPr>
-        <w:rPr>
-          <w:lang w:val="en-GB"/>
-        </w:rPr>
-      </w:pPr>
-      <w:r>
-        <w:rPr>
-          <w:lang w:val="en-GB"/>
-        </w:rPr>
-        <w:t xml:space="preserve">N.B. </w:t>
-      </w:r>
-      <w:r>
-        <w:rPr>
-          <w:lang w:val="en-GB"/>
-        </w:rPr>
-        <w:t>Since t</w:t>
-      </w:r>
-      <w:r>
-        <w:rPr>
-          <w:lang w:val="en-GB"/>
-        </w:rPr>
-        <w:t>hese VIs are</w:t>
-      </w:r>
-      <w:r>
-        <w:rPr>
-          <w:lang w:val="en-GB"/>
-        </w:rPr>
-        <w:t xml:space="preserve"> executed in the Helper Loop, they do </w:t>
-      </w:r>
-      <w:r>
-        <w:rPr>
-          <w:lang w:val="en-GB"/>
-        </w:rPr>
-        <w:t>not address the Actor cluster.</w:t>
-      </w:r>
+        <w:pStyle w:val="Heading1"/>
+        <w:rPr>
+          <w:lang w:val="en-GB"/>
+        </w:rPr>
+      </w:pPr>
+      <w:bookmarkStart w:id="7" w:name="_Toc505701652"/>
+      <w:r>
+        <w:rPr>
+          <w:lang w:val="en-GB"/>
+        </w:rPr>
+        <w:t>Other methods</w:t>
+      </w:r>
+      <w:bookmarkEnd w:id="7"/>
     </w:p>
     <w:p>
       <w:pPr>
+        <w:rPr>
+          <w:lang w:val="en-GB"/>
+        </w:rPr>
+      </w:pPr>
+      <w:r>
+        <w:rPr>
+          <w:lang w:val="en-GB"/>
+        </w:rPr>
+        <w:t xml:space="preserve">As soon as the Client configures the Iterator, and all the settings are correct, Iterator starts the sequence. It is performed in the Helper Loop of the Actor </w:t>
+      </w:r>
+      <w:proofErr w:type="gramStart"/>
+      <w:r>
+        <w:rPr>
+          <w:lang w:val="en-GB"/>
+        </w:rPr>
+        <w:t>Core, and</w:t>
+      </w:r>
+      <w:proofErr w:type="gramEnd"/>
+      <w:r>
+        <w:rPr>
+          <w:lang w:val="en-GB"/>
+        </w:rPr>
+        <w:t xml:space="preserve"> is split in 5 </w:t>
+      </w:r>
+      <w:proofErr w:type="spellStart"/>
+      <w:r>
+        <w:rPr>
+          <w:lang w:val="en-GB"/>
+        </w:rPr>
+        <w:t>subVIs</w:t>
+      </w:r>
+      <w:proofErr w:type="spellEnd"/>
+      <w:r>
+        <w:rPr>
+          <w:lang w:val="en-GB"/>
+        </w:rPr>
+        <w:t xml:space="preserve"> for the sake of simplicity.</w:t>
+      </w:r>
+    </w:p>
+    <w:p>
+      <w:pPr>
+        <w:rPr>
+          <w:lang w:val="en-GB"/>
+        </w:rPr>
+      </w:pPr>
+      <w:r>
+        <w:rPr>
+          <w:lang w:val="en-GB"/>
+        </w:rPr>
+        <w:t xml:space="preserve">N.B. </w:t>
+      </w:r>
+      <w:r>
+        <w:rPr>
+          <w:lang w:val="en-GB"/>
+        </w:rPr>
+        <w:t xml:space="preserve">Since </w:t>
+      </w:r>
+      <w:proofErr w:type="gramStart"/>
+      <w:r>
+        <w:rPr>
+          <w:lang w:val="en-GB"/>
+        </w:rPr>
+        <w:t>t</w:t>
+      </w:r>
+      <w:r>
+        <w:rPr>
+          <w:lang w:val="en-GB"/>
+        </w:rPr>
+        <w:t>hese VIs</w:t>
+      </w:r>
+      <w:proofErr w:type="gramEnd"/>
+      <w:r>
+        <w:rPr>
+          <w:lang w:val="en-GB"/>
+        </w:rPr>
+        <w:t xml:space="preserve"> are</w:t>
+      </w:r>
+      <w:r>
+        <w:rPr>
+          <w:lang w:val="en-GB"/>
+        </w:rPr>
+        <w:t xml:space="preserve"> executed in the Helper Loop, they do </w:t>
+      </w:r>
+      <w:r>
+        <w:rPr>
+          <w:lang w:val="en-GB"/>
+        </w:rPr>
+        <w:t>not address the Actor cluster.</w:t>
+      </w:r>
+    </w:p>
+    <w:p>
+      <w:pPr>
         <w:pStyle w:val="Heading2"/>
         <w:rPr>
           <w:lang w:val="en-GB"/>
         </w:rPr>
       </w:pPr>
-      <w:bookmarkStart w:id="7" w:name="_Toc505701653"/>
+      <w:bookmarkStart w:id="8" w:name="_Toc505701653"/>
       <w:r>
         <w:rPr>
           <w:lang w:val="en-GB"/>
         </w:rPr>
         <w:t>Check Settings</w:t>
       </w:r>
-      <w:bookmarkEnd w:id="7"/>
+      <w:bookmarkEnd w:id="8"/>
     </w:p>
     <w:p>
       <w:pPr>
@@ -2000,6 +2119,7 @@
         <w:rPr>
           <w:lang w:val="en-GB"/>
         </w:rPr>
+        <w:lastRenderedPageBreak/>
         <w:t>iteration period should be positive and not shorter than the iteration timeout</w:t>
       </w:r>
     </w:p>
@@ -2018,7 +2138,6 @@
         <w:rPr>
           <w:lang w:val="en-GB"/>
         </w:rPr>
-        <w:lastRenderedPageBreak/>
         <w:t xml:space="preserve">depending on the Stop condition, the number of iterations or the time before stop should be non-negative </w:t>
       </w:r>
     </w:p>
@@ -2029,48 +2148,12 @@
           <w:lang w:val="en-GB"/>
         </w:rPr>
       </w:pPr>
-      <w:bookmarkStart w:id="8" w:name="_Toc505701654"/>
+      <w:bookmarkStart w:id="9" w:name="_Toc505701654"/>
       <w:r>
         <w:rPr>
           <w:lang w:val="en-GB"/>
         </w:rPr>
         <w:t>Prepare</w:t>
-      </w:r>
-      <w:bookmarkEnd w:id="8"/>
-    </w:p>
-    <w:p>
-      <w:pPr>
-        <w:keepNext/>
-        <w:rPr>
-          <w:lang w:val="en-GB"/>
-        </w:rPr>
-      </w:pPr>
-      <w:r>
-        <w:rPr>
-          <w:lang w:val="en-GB"/>
-        </w:rPr>
-        <w:t>Sends the Prepare message to the Caller and waits for a response. Depending on the response</w:t>
-      </w:r>
-      <w:r>
-        <w:rPr>
-          <w:lang w:val="en-GB"/>
-        </w:rPr>
-        <w:t>, proceeds or not with the iterations.</w:t>
-      </w:r>
-    </w:p>
-    <w:p>
-      <w:pPr>
-        <w:pStyle w:val="Heading2"/>
-        <w:rPr>
-          <w:lang w:val="en-GB"/>
-        </w:rPr>
-      </w:pPr>
-      <w:bookmarkStart w:id="9" w:name="_Toc505701655"/>
-      <w:r>
-        <w:rPr>
-          <w:lang w:val="en-GB"/>
-        </w:rPr>
-        <w:t>Iterate</w:t>
       </w:r>
       <w:bookmarkEnd w:id="9"/>
     </w:p>
@@ -2085,13 +2168,13 @@
         <w:rPr>
           <w:lang w:val="en-GB"/>
         </w:rPr>
-        <w:t>Sends the Iterate message to the Caller</w:t>
-      </w:r>
-      <w:r>
-        <w:rPr>
-          <w:lang w:val="en-GB"/>
-        </w:rPr>
-        <w:t xml:space="preserve"> until they are stopped by the Stop Iterate message, or any of the Stop conditions.</w:t>
+        <w:t>Sends the Prepare message to the Caller and waits for a response. Depending on the response</w:t>
+      </w:r>
+      <w:r>
+        <w:rPr>
+          <w:lang w:val="en-GB"/>
+        </w:rPr>
+        <w:t>, proceeds or not with the iterations.</w:t>
       </w:r>
     </w:p>
     <w:p>
@@ -2101,52 +2184,50 @@
           <w:lang w:val="en-GB"/>
         </w:rPr>
       </w:pPr>
-      <w:bookmarkStart w:id="10" w:name="_Toc505701656"/>
-      <w:r>
-        <w:rPr>
-          <w:lang w:val="en-GB"/>
-        </w:rPr>
-        <w:t>Conclude</w:t>
+      <w:bookmarkStart w:id="10" w:name="_Toc505701655"/>
+      <w:r>
+        <w:rPr>
+          <w:lang w:val="en-GB"/>
+        </w:rPr>
+        <w:t>Iterate</w:t>
       </w:r>
       <w:bookmarkEnd w:id="10"/>
     </w:p>
     <w:p>
       <w:pPr>
-        <w:rPr>
-          <w:lang w:val="en-GB"/>
-        </w:rPr>
-      </w:pPr>
-      <w:r>
-        <w:rPr>
-          <w:lang w:val="en-GB"/>
-        </w:rPr>
-        <w:t>Sends the Conclude message to the Caller</w:t>
-      </w:r>
-      <w:r>
-        <w:rPr>
-          <w:lang w:val="en-GB"/>
-        </w:rPr>
-        <w:t>.</w:t>
-      </w:r>
-      <w:r>
-        <w:rPr>
-          <w:lang w:val="en-GB"/>
-        </w:rPr>
-        <w:t xml:space="preserve"> After this message, the Event </w:t>
+        <w:keepNext/>
+        <w:rPr>
+          <w:lang w:val="en-GB"/>
+        </w:rPr>
+      </w:pPr>
+      <w:r>
+        <w:rPr>
+          <w:lang w:val="en-GB"/>
+        </w:rPr>
+        <w:t>Sends the Iterate message to the Caller</w:t>
+      </w:r>
+      <w:r>
+        <w:rPr>
+          <w:lang w:val="en-GB"/>
+        </w:rPr>
+        <w:t xml:space="preserve"> until they are stopped by the Stop Iterate message, or any of the Stop conditions.</w:t>
       </w:r>
     </w:p>
     <w:p>
       <w:pPr>
-        <w:rPr>
-          <w:lang w:val="en-GB"/>
-        </w:rPr>
-      </w:pPr>
-      <w:r>
-        <w:rPr>
-          <w:lang w:val="en-GB"/>
-        </w:rPr>
-        <w:t>After all the iterations, the Helper loop sends a Report Error message, reporting the end of the sequence. If there is no error, an empty error cluster will be sent.</w:t>
-      </w:r>
+        <w:pStyle w:val="Heading2"/>
+        <w:rPr>
+          <w:lang w:val="en-GB"/>
+        </w:rPr>
+      </w:pPr>
+      <w:bookmarkStart w:id="11" w:name="_Toc505701656"/>
+      <w:r>
+        <w:rPr>
+          <w:lang w:val="en-GB"/>
+        </w:rPr>
+        <w:t>Conclude</w:t>
+      </w:r>
+      <w:bookmarkEnd w:id="11"/>
     </w:p>
     <w:p>
       <w:pPr>
@@ -2158,7 +2239,19 @@
         <w:rPr>
           <w:lang w:val="en-GB"/>
         </w:rPr>
-        <w:t>At the very end of the sequence, the Helper loop flushes the queue of incoming Events. Therefore, the Start Iterations commands received during the sequence of iterations will not be executed.</w:t>
+        <w:t>Sends the Conclude message to the Caller</w:t>
+      </w:r>
+      <w:r>
+        <w:rPr>
+          <w:lang w:val="en-GB"/>
+        </w:rPr>
+        <w:t>.</w:t>
+      </w:r>
+      <w:r>
+        <w:rPr>
+          <w:lang w:val="en-GB"/>
+        </w:rPr>
+        <w:t xml:space="preserve"> After this message, the Event </w:t>
       </w:r>
     </w:p>
     <w:p>
@@ -2167,22 +2260,48 @@
           <w:lang w:val="en-GB"/>
         </w:rPr>
       </w:pPr>
+      <w:r>
+        <w:rPr>
+          <w:lang w:val="en-GB"/>
+        </w:rPr>
+        <w:t>After all the iterations, the Helper loop sends a Report Error message, reporting the end of the sequence. If there is no error, an empty error cluster will be sent.</w:t>
+      </w:r>
     </w:p>
     <w:p>
       <w:pPr>
+        <w:rPr>
+          <w:lang w:val="en-GB"/>
+        </w:rPr>
+      </w:pPr>
+      <w:r>
+        <w:rPr>
+          <w:lang w:val="en-GB"/>
+        </w:rPr>
+        <w:t>At the very end of the sequence, the Helper loop flushes the queue of incoming Events. Therefore, the Start Iterations commands received during the sequence of iterations will not be executed.</w:t>
+      </w:r>
+    </w:p>
+    <w:p>
+      <w:pPr>
+        <w:rPr>
+          <w:lang w:val="en-GB"/>
+        </w:rPr>
+      </w:pPr>
+    </w:p>
+    <w:p>
+      <w:pPr>
         <w:pStyle w:val="Heading1"/>
         <w:rPr>
           <w:lang w:val="en-GB"/>
         </w:rPr>
       </w:pPr>
-      <w:bookmarkStart w:id="11" w:name="_Toc505701657"/>
+      <w:bookmarkStart w:id="12" w:name="_Toc505701657"/>
       <w:r>
         <w:rPr>
           <w:lang w:val="en-GB"/>
         </w:rPr>
         <w:t>Error codes</w:t>
       </w:r>
-      <w:bookmarkEnd w:id="11"/>
+      <w:bookmarkEnd w:id="12"/>
     </w:p>
     <w:p>
       <w:pPr>
@@ -2501,7 +2620,7 @@
                               <w:szCs w:val="18"/>
                               <w:u w:val="none"/>
                             </w:rPr>
-                            <w:t>2</w:t>
+                            <w:t>4</w:t>
                           </w:r>
                           <w:r>
                             <w:rPr>
@@ -2654,7 +2773,7 @@
                         <w:szCs w:val="18"/>
                         <w:u w:val="none"/>
                       </w:rPr>
-                      <w:t>2</w:t>
+                      <w:t>4</w:t>
                     </w:r>
                     <w:r>
                       <w:rPr>
@@ -6649,6 +6768,7 @@
     <w:rsid w:val="001E5B8E"/>
     <w:rsid w:val="003273F9"/>
     <w:rsid w:val="00427109"/>
+    <w:rsid w:val="004D4569"/>
     <w:rsid w:val="004E5CCC"/>
     <w:rsid w:val="004F2525"/>
     <w:rsid w:val="00543949"/>
@@ -7431,7 +7551,7 @@
 </file>
 
 <file path=customXml/itemProps2.xml><?xml version="1.0" encoding="utf-8"?>
-<ds:datastoreItem xmlns:ds="http://schemas.openxmlformats.org/officeDocument/2006/customXml" ds:itemID="{464B4E78-DF0B-4A4E-9BDE-547562B5BD04}">
+<ds:datastoreItem xmlns:ds="http://schemas.openxmlformats.org/officeDocument/2006/customXml" ds:itemID="{3FF2CB9C-4F95-44D4-AB6F-E9F31940BA7E}">
   <ds:schemaRefs>
     <ds:schemaRef ds:uri="http://schemas.openxmlformats.org/officeDocument/2006/bibliography"/>
   </ds:schemaRefs>

</xml_diff>